<commit_message>
main - fixed table of contents and added citation for figure
</commit_message>
<xml_diff>
--- a/Seminar - Influence of the Internet of Things and its Sub-Domains on Development of Architectural and Design Patterns.docx
+++ b/Seminar - Influence of the Internet of Things and its Sub-Domains on Development of Architectural and Design Patterns.docx
@@ -132,8 +132,17 @@
           <w:sz w:val="28"/>
           <w:szCs w:val="28"/>
         </w:rPr>
-        <w:t>Student Name: Yonatan Giventer</w:t>
-      </w:r>
+        <w:t xml:space="preserve">Student Name: Yonatan </w:t>
+      </w:r>
+      <w:proofErr w:type="spellStart"/>
+      <w:r>
+        <w:rPr>
+          <w:sz w:val="28"/>
+          <w:szCs w:val="28"/>
+        </w:rPr>
+        <w:t>Giventer</w:t>
+      </w:r>
+      <w:proofErr w:type="spellEnd"/>
     </w:p>
     <w:p>
       <w:pPr>
@@ -175,8 +184,17 @@
           <w:sz w:val="28"/>
           <w:szCs w:val="28"/>
         </w:rPr>
-        <w:t>Advisor: Professor Shmuel Tyszberowicz</w:t>
-      </w:r>
+        <w:t xml:space="preserve">Advisor: Professor Shmuel </w:t>
+      </w:r>
+      <w:proofErr w:type="spellStart"/>
+      <w:r>
+        <w:rPr>
+          <w:sz w:val="28"/>
+          <w:szCs w:val="28"/>
+        </w:rPr>
+        <w:t>Tyszberowicz</w:t>
+      </w:r>
+      <w:proofErr w:type="spellEnd"/>
     </w:p>
     <w:p>
       <w:pPr>
@@ -311,13 +329,26 @@
               <w:sz w:val="28"/>
               <w:szCs w:val="28"/>
             </w:rPr>
-            <w:t>Introduction to Patterns and IoT</w:t>
+            <w:t xml:space="preserve">Introduction to Patterns and </w:t>
           </w:r>
+          <w:proofErr w:type="spellStart"/>
+          <w:r>
+            <w:rPr>
+              <w:sz w:val="28"/>
+              <w:szCs w:val="28"/>
+            </w:rPr>
+            <w:t>IoT</w:t>
+          </w:r>
+          <w:proofErr w:type="spellEnd"/>
           <w:r>
             <w:ptab w:relativeTo="margin" w:alignment="right" w:leader="dot"/>
           </w:r>
           <w:r>
-            <w:t>x</w:t>
+            <w:rPr>
+              <w:rFonts w:hint="cs"/>
+              <w:rtl/>
+            </w:rPr>
+            <w:t>4</w:t>
           </w:r>
         </w:p>
         <w:p>
@@ -335,7 +366,11 @@
             <w:ptab w:relativeTo="margin" w:alignment="right" w:leader="dot"/>
           </w:r>
           <w:r>
-            <w:t>x</w:t>
+            <w:rPr>
+              <w:rFonts w:hint="cs"/>
+              <w:rtl/>
+            </w:rPr>
+            <w:t>4</w:t>
           </w:r>
         </w:p>
         <w:p>
@@ -347,13 +382,22 @@
             </w:numPr>
           </w:pPr>
           <w:r>
-            <w:t>Introduction to IoT</w:t>
+            <w:t xml:space="preserve">Introduction to </w:t>
           </w:r>
+          <w:proofErr w:type="spellStart"/>
+          <w:r>
+            <w:t>IoT</w:t>
+          </w:r>
+          <w:proofErr w:type="spellEnd"/>
           <w:r>
             <w:ptab w:relativeTo="margin" w:alignment="right" w:leader="dot"/>
           </w:r>
           <w:r>
-            <w:t>x</w:t>
+            <w:rPr>
+              <w:rFonts w:hint="cs"/>
+              <w:rtl/>
+            </w:rPr>
+            <w:t>4</w:t>
           </w:r>
         </w:p>
         <w:p>
@@ -369,7 +413,23 @@
               <w:sz w:val="28"/>
               <w:szCs w:val="28"/>
             </w:rPr>
-            <w:t>Domains of IoT and their effect on Patterns</w:t>
+            <w:t xml:space="preserve">Domains of </w:t>
+          </w:r>
+          <w:proofErr w:type="spellStart"/>
+          <w:r>
+            <w:rPr>
+              <w:sz w:val="28"/>
+              <w:szCs w:val="28"/>
+            </w:rPr>
+            <w:t>IoT</w:t>
+          </w:r>
+          <w:proofErr w:type="spellEnd"/>
+          <w:r>
+            <w:rPr>
+              <w:sz w:val="28"/>
+              <w:szCs w:val="28"/>
+            </w:rPr>
+            <w:t xml:space="preserve"> and their effect on Patterns</w:t>
           </w:r>
           <w:r>
             <w:rPr>
@@ -382,7 +442,11 @@
             <w:ptab w:relativeTo="margin" w:alignment="right" w:leader="dot"/>
           </w:r>
           <w:r>
-            <w:t>x</w:t>
+            <w:rPr>
+              <w:rFonts w:hint="cs"/>
+              <w:rtl/>
+            </w:rPr>
+            <w:t>7</w:t>
           </w:r>
         </w:p>
         <w:p>
@@ -394,13 +458,25 @@
             </w:numPr>
           </w:pPr>
           <w:r>
-            <w:t>General Domain of IoT and Networking Patterns</w:t>
+            <w:t xml:space="preserve">General Domain of </w:t>
+          </w:r>
+          <w:proofErr w:type="spellStart"/>
+          <w:r>
+            <w:t>IoT</w:t>
+          </w:r>
+          <w:proofErr w:type="spellEnd"/>
+          <w:r>
+            <w:t xml:space="preserve"> and Networking Patterns</w:t>
           </w:r>
           <w:r>
             <w:ptab w:relativeTo="margin" w:alignment="right" w:leader="dot"/>
           </w:r>
           <w:r>
-            <w:t>x</w:t>
+            <w:rPr>
+              <w:rFonts w:hint="cs"/>
+              <w:rtl/>
+            </w:rPr>
+            <w:t>7</w:t>
           </w:r>
         </w:p>
         <w:p>
@@ -418,7 +494,11 @@
             <w:ptab w:relativeTo="margin" w:alignment="right" w:leader="dot"/>
           </w:r>
           <w:r>
-            <w:t>x</w:t>
+            <w:rPr>
+              <w:rFonts w:hint="cs"/>
+              <w:rtl/>
+            </w:rPr>
+            <w:t>8</w:t>
           </w:r>
         </w:p>
         <w:p>
@@ -442,7 +522,11 @@
             <w:ptab w:relativeTo="margin" w:alignment="right" w:leader="dot"/>
           </w:r>
           <w:r>
-            <w:t>x</w:t>
+            <w:rPr>
+              <w:rFonts w:hint="cs"/>
+              <w:rtl/>
+            </w:rPr>
+            <w:t>10</w:t>
           </w:r>
         </w:p>
         <w:p>
@@ -469,7 +553,11 @@
             <w:ptab w:relativeTo="margin" w:alignment="right" w:leader="dot"/>
           </w:r>
           <w:r>
-            <w:t>x</w:t>
+            <w:rPr>
+              <w:rFonts w:hint="cs"/>
+              <w:rtl/>
+            </w:rPr>
+            <w:t>12</w:t>
           </w:r>
         </w:p>
         <w:p>
@@ -498,7 +586,11 @@
             <w:ptab w:relativeTo="margin" w:alignment="right" w:leader="dot"/>
           </w:r>
           <w:r>
-            <w:t>x</w:t>
+            <w:rPr>
+              <w:rFonts w:hint="cs"/>
+              <w:rtl/>
+            </w:rPr>
+            <w:t>15</w:t>
           </w:r>
         </w:p>
         <w:p>
@@ -520,7 +612,11 @@
             <w:ptab w:relativeTo="margin" w:alignment="right" w:leader="dot"/>
           </w:r>
           <w:r>
-            <w:t>x</w:t>
+            <w:rPr>
+              <w:rFonts w:hint="cs"/>
+              <w:rtl/>
+            </w:rPr>
+            <w:t>17</w:t>
           </w:r>
         </w:p>
         <w:p>
@@ -542,7 +638,11 @@
             <w:ptab w:relativeTo="margin" w:alignment="right" w:leader="dot"/>
           </w:r>
           <w:r>
-            <w:t>x</w:t>
+            <w:rPr>
+              <w:rFonts w:hint="cs"/>
+              <w:rtl/>
+            </w:rPr>
+            <w:t>18</w:t>
           </w:r>
         </w:p>
         <w:p/>
@@ -611,13 +711,37 @@
     <w:p/>
     <w:p>
       <w:r>
-        <w:t>This paper starts, in Section 1, with providing a brief understanding and introduction to what the two major actors in this paper are, patterns and IoT.</w:t>
-      </w:r>
-    </w:p>
-    <w:p/>
-    <w:p>
-      <w:r>
-        <w:t xml:space="preserve">The paper moves on, in Sections 2, to discuss various domains of IoT and new patterns that were developed due to the advancement of those domains. The discussion starts with the general domain of IoT and then delves into a few sub-domains. Each section provides an explanation of the domain and then moves on </w:t>
+        <w:t xml:space="preserve">This paper starts, in Section 1, with providing a brief understanding and introduction to what the two major actors in this paper are, patterns and </w:t>
+      </w:r>
+      <w:proofErr w:type="spellStart"/>
+      <w:r>
+        <w:t>IoT</w:t>
+      </w:r>
+      <w:proofErr w:type="spellEnd"/>
+      <w:r>
+        <w:t>.</w:t>
+      </w:r>
+    </w:p>
+    <w:p/>
+    <w:p>
+      <w:r>
+        <w:t xml:space="preserve">The paper moves on, in Sections 2, to discuss various domains of </w:t>
+      </w:r>
+      <w:proofErr w:type="spellStart"/>
+      <w:r>
+        <w:t>IoT</w:t>
+      </w:r>
+      <w:proofErr w:type="spellEnd"/>
+      <w:r>
+        <w:t xml:space="preserve"> and new patterns that were developed due to the advancement of those domains. The discussion starts with the general domain of </w:t>
+      </w:r>
+      <w:proofErr w:type="spellStart"/>
+      <w:r>
+        <w:t>IoT</w:t>
+      </w:r>
+      <w:proofErr w:type="spellEnd"/>
+      <w:r>
+        <w:t xml:space="preserve"> and then delves into a few sub-domains. Each section provides an explanation of the domain and then moves on </w:t>
       </w:r>
       <w:r>
         <w:t>to</w:t>
@@ -629,7 +753,15 @@
         <w:t>s</w:t>
       </w:r>
       <w:r>
-        <w:t xml:space="preserve"> that were created. Some are more expected than others, such as IoT in general would require new networking patterns but it isn’t as clear the BCI (Brain-Computer Interfaces) would need new ontology patterns without reasonable research done in that field. </w:t>
+        <w:t xml:space="preserve"> that were created. Some are more expected than others, such as </w:t>
+      </w:r>
+      <w:proofErr w:type="spellStart"/>
+      <w:r>
+        <w:t>IoT</w:t>
+      </w:r>
+      <w:proofErr w:type="spellEnd"/>
+      <w:r>
+        <w:t xml:space="preserve"> in general would require new networking patterns but it isn’t as clear the BCI (Brain-Computer Interfaces) would need new ontology patterns without reasonable research done in that field. </w:t>
       </w:r>
     </w:p>
     <w:p/>
@@ -695,7 +827,27 @@
           <w:sz w:val="36"/>
           <w:szCs w:val="36"/>
         </w:rPr>
-        <w:t xml:space="preserve">Introduction to Patterns and IoT </w:t>
+        <w:t xml:space="preserve">Introduction to Patterns and </w:t>
+      </w:r>
+      <w:proofErr w:type="spellStart"/>
+      <w:r>
+        <w:rPr>
+          <w:b/>
+          <w:bCs/>
+          <w:sz w:val="36"/>
+          <w:szCs w:val="36"/>
+        </w:rPr>
+        <w:t>IoT</w:t>
+      </w:r>
+      <w:proofErr w:type="spellEnd"/>
+      <w:r>
+        <w:rPr>
+          <w:b/>
+          <w:bCs/>
+          <w:sz w:val="36"/>
+          <w:szCs w:val="36"/>
+        </w:rPr>
+        <w:t xml:space="preserve"> </w:t>
       </w:r>
     </w:p>
     <w:p>
@@ -728,13 +880,29 @@
           <w:rFonts w:cs="Times"/>
           <w:color w:val="000000"/>
         </w:rPr>
-        <w:t xml:space="preserve">This paper deals with IoT and </w:t>
-      </w:r>
+        <w:t xml:space="preserve">This paper deals with </w:t>
+      </w:r>
+      <w:proofErr w:type="spellStart"/>
       <w:r>
         <w:rPr>
           <w:rFonts w:cs="Times"/>
           <w:color w:val="000000"/>
         </w:rPr>
+        <w:t>IoT</w:t>
+      </w:r>
+      <w:proofErr w:type="spellEnd"/>
+      <w:r>
+        <w:rPr>
+          <w:rFonts w:cs="Times"/>
+          <w:color w:val="000000"/>
+        </w:rPr>
+        <w:t xml:space="preserve"> and </w:t>
+      </w:r>
+      <w:r>
+        <w:rPr>
+          <w:rFonts w:cs="Times"/>
+          <w:color w:val="000000"/>
+        </w:rPr>
         <w:t xml:space="preserve">its </w:t>
       </w:r>
       <w:r>
@@ -742,7 +910,23 @@
           <w:rFonts w:cs="Times"/>
           <w:color w:val="000000"/>
         </w:rPr>
-        <w:t>sub-domains as well as their effect on architectural and design pattern. Before those subjects can be delved into a basic understanding of the topics is necessary. A short introduction to design/architectural patterns is first in order and then a discussion on IoT will take place. Later</w:t>
+        <w:t xml:space="preserve">sub-domains as well as their effect on architectural and design pattern. Before those subjects can be delved into a basic understanding of the topics is necessary. A short introduction to design/architectural patterns is first in order and then a discussion on </w:t>
+      </w:r>
+      <w:proofErr w:type="spellStart"/>
+      <w:r>
+        <w:rPr>
+          <w:rFonts w:cs="Times"/>
+          <w:color w:val="000000"/>
+        </w:rPr>
+        <w:t>IoT</w:t>
+      </w:r>
+      <w:proofErr w:type="spellEnd"/>
+      <w:r>
+        <w:rPr>
+          <w:rFonts w:cs="Times"/>
+          <w:color w:val="000000"/>
+        </w:rPr>
+        <w:t xml:space="preserve"> will take place. Later</w:t>
       </w:r>
       <w:r>
         <w:rPr>
@@ -925,7 +1109,23 @@
           <w:rFonts w:cs="Times"/>
           <w:color w:val="000000"/>
         </w:rPr>
-        <w:t xml:space="preserve">With the development of software engineering more specialized patterns were developed, still dealing with providing a general solution to a common problem with the exception that the problem in question was common within a specific domain and not necessarily the larger field of software engineering. How various pattern domains evolved due the introduction and popularization of IoT and its sub-domains is a main topic of interest in this paper. </w:t>
+        <w:t xml:space="preserve">With the development of software engineering more specialized patterns were developed, still dealing with providing a general solution to a common problem with the exception that the problem in question was common within a specific domain and not necessarily the larger field of software engineering. How various pattern domains evolved due the introduction and popularization of </w:t>
+      </w:r>
+      <w:proofErr w:type="spellStart"/>
+      <w:r>
+        <w:rPr>
+          <w:rFonts w:cs="Times"/>
+          <w:color w:val="000000"/>
+        </w:rPr>
+        <w:t>IoT</w:t>
+      </w:r>
+      <w:proofErr w:type="spellEnd"/>
+      <w:r>
+        <w:rPr>
+          <w:rFonts w:cs="Times"/>
+          <w:color w:val="000000"/>
+        </w:rPr>
+        <w:t xml:space="preserve"> and its sub-domains is a main topic of interest in this paper. </w:t>
       </w:r>
     </w:p>
     <w:p>
@@ -964,6 +1164,7 @@
         </w:rPr>
         <w:t xml:space="preserve">. Introduction to </w:t>
       </w:r>
+      <w:proofErr w:type="spellStart"/>
       <w:r>
         <w:rPr>
           <w:b/>
@@ -973,6 +1174,7 @@
         </w:rPr>
         <w:t>IoT</w:t>
       </w:r>
+      <w:proofErr w:type="spellEnd"/>
     </w:p>
     <w:p>
       <w:pPr>
@@ -1013,7 +1215,71 @@
           <w:rFonts w:cs="Times"/>
           <w:color w:val="000000"/>
         </w:rPr>
-        <w:t>The main subject of this paper is the Internet of Things or IoT. In this paper an examination of IoT as a technological field and its effects on software development will take place. To get started first an understanding of what IoT is is necessary. Put simply, it is a field of technology that deals with interconnected devices over a network. Network enabled devices can range from a common electric kettle, that will automatically boil water for you as you wake up, to the cutting edge of green energy wind turbines and everything in between. In fact, it is no exaggeration that the limits of IoT aren’t confined to the Earth itself and has taken flight to the bound</w:t>
+        <w:t xml:space="preserve">The main subject of this paper is the Internet of Things or </w:t>
+      </w:r>
+      <w:proofErr w:type="spellStart"/>
+      <w:r>
+        <w:rPr>
+          <w:rFonts w:cs="Times"/>
+          <w:color w:val="000000"/>
+        </w:rPr>
+        <w:t>IoT</w:t>
+      </w:r>
+      <w:proofErr w:type="spellEnd"/>
+      <w:r>
+        <w:rPr>
+          <w:rFonts w:cs="Times"/>
+          <w:color w:val="000000"/>
+        </w:rPr>
+        <w:t xml:space="preserve">. In this paper an examination of </w:t>
+      </w:r>
+      <w:proofErr w:type="spellStart"/>
+      <w:r>
+        <w:rPr>
+          <w:rFonts w:cs="Times"/>
+          <w:color w:val="000000"/>
+        </w:rPr>
+        <w:t>IoT</w:t>
+      </w:r>
+      <w:proofErr w:type="spellEnd"/>
+      <w:r>
+        <w:rPr>
+          <w:rFonts w:cs="Times"/>
+          <w:color w:val="000000"/>
+        </w:rPr>
+        <w:t xml:space="preserve"> as a technological field and its effects on software development will take place. To get started first an understanding of what </w:t>
+      </w:r>
+      <w:proofErr w:type="spellStart"/>
+      <w:r>
+        <w:rPr>
+          <w:rFonts w:cs="Times"/>
+          <w:color w:val="000000"/>
+        </w:rPr>
+        <w:t>IoT</w:t>
+      </w:r>
+      <w:proofErr w:type="spellEnd"/>
+      <w:r>
+        <w:rPr>
+          <w:rFonts w:cs="Times"/>
+          <w:color w:val="000000"/>
+        </w:rPr>
+        <w:t xml:space="preserve"> is is necessary. Put simply, it is a field of technology that deals with interconnected devices over a network. Network enabled devices can range from a common electric kettle, that will automatically boil water for you as you wake up, to the cutting edge of green energy wind turbines and everything in between. In fact, it is no exaggeration that the limits of </w:t>
+      </w:r>
+      <w:proofErr w:type="spellStart"/>
+      <w:r>
+        <w:rPr>
+          <w:rFonts w:cs="Times"/>
+          <w:color w:val="000000"/>
+        </w:rPr>
+        <w:t>IoT</w:t>
+      </w:r>
+      <w:proofErr w:type="spellEnd"/>
+      <w:r>
+        <w:rPr>
+          <w:rFonts w:cs="Times"/>
+          <w:color w:val="000000"/>
+        </w:rPr>
+        <w:t xml:space="preserve"> aren’t confined to the Earth itself and has taken flight to the bound</w:t>
       </w:r>
       <w:r>
         <w:rPr>
@@ -1116,19 +1382,40 @@
       <w:r>
         <w:t xml:space="preserve">Figure </w:t>
       </w:r>
-      <w:fldSimple w:instr=" SEQ Figure \* ARABIC ">
-        <w:r>
-          <w:rPr>
-            <w:noProof/>
-          </w:rPr>
-          <w:t>1</w:t>
-        </w:r>
-      </w:fldSimple>
+      <w:r>
+        <w:fldChar w:fldCharType="begin"/>
+      </w:r>
+      <w:r>
+        <w:instrText xml:space="preserve"> SEQ Figure \* ARABIC </w:instrText>
+      </w:r>
+      <w:r>
+        <w:fldChar w:fldCharType="separate"/>
+      </w:r>
+      <w:r>
+        <w:rPr>
+          <w:noProof/>
+        </w:rPr>
+        <w:t>1</w:t>
+      </w:r>
+      <w:r>
+        <w:rPr>
+          <w:noProof/>
+        </w:rPr>
+        <w:fldChar w:fldCharType="end"/>
+      </w:r>
       <w:r>
         <w:t xml:space="preserve"> </w:t>
       </w:r>
       <w:r>
-        <w:t xml:space="preserve">Definition of IoT </w:t>
+        <w:t xml:space="preserve">Definition of </w:t>
+      </w:r>
+      <w:proofErr w:type="spellStart"/>
+      <w:r>
+        <w:t>IoT</w:t>
+      </w:r>
+      <w:proofErr w:type="spellEnd"/>
+      <w:r>
+        <w:t xml:space="preserve"> </w:t>
       </w:r>
       <w:r>
         <w:t>[10]</w:t>
@@ -1168,8 +1455,13 @@
         <w:adjustRightInd w:val="0"/>
         <w:spacing w:after="240"/>
       </w:pPr>
-      <w:r>
-        <w:t xml:space="preserve">IoT is often thought of as a new up and coming technology and although it certainly has experienced incredible growth in the last decade or so it can be seen as far back as the 1980s from before the term was coined in old vending machines. What some see as an internet buzzword some hail as a major component of the fourth Industrial Revolution. </w:t>
+      <w:proofErr w:type="spellStart"/>
+      <w:r>
+        <w:t>IoT</w:t>
+      </w:r>
+      <w:proofErr w:type="spellEnd"/>
+      <w:r>
+        <w:t xml:space="preserve"> is often thought of as a new up and coming technology and although it certainly has experienced incredible growth in the last decade or so it can be seen as far back as the 1980s from before the term was coined in old vending machines. What some see as an internet buzzword some hail as a major component of the fourth Industrial Revolution. </w:t>
       </w:r>
     </w:p>
     <w:p>
@@ -1189,8 +1481,21 @@
         <w:adjustRightInd w:val="0"/>
         <w:spacing w:after="240"/>
       </w:pPr>
-      <w:r>
-        <w:t xml:space="preserve">IoT systems come in all different shapes and sizes from a small network in one’s home to entire cities interconnected and further. These all have something in common, that is smart devices and a system controlling them.  A more general idea of IoT is various network enabled devices </w:t>
+      <w:proofErr w:type="spellStart"/>
+      <w:r>
+        <w:t>IoT</w:t>
+      </w:r>
+      <w:proofErr w:type="spellEnd"/>
+      <w:r>
+        <w:t xml:space="preserve"> systems come in all different shapes and sizes from a small network in one’s home to entire cities interconnected and further. These all have something in common, that is smart devices and a system controlling them.  A more general idea of </w:t>
+      </w:r>
+      <w:proofErr w:type="spellStart"/>
+      <w:r>
+        <w:t>IoT</w:t>
+      </w:r>
+      <w:proofErr w:type="spellEnd"/>
+      <w:r>
+        <w:t xml:space="preserve"> is various network enabled devices </w:t>
       </w:r>
       <w:r>
         <w:t xml:space="preserve">generally including </w:t>
@@ -1267,7 +1572,15 @@
         <w:t xml:space="preserve">a </w:t>
       </w:r>
       <w:r>
-        <w:t>few sub-domains of IoT will be introduced and their effects on patterns of software development will be examined.</w:t>
+        <w:t xml:space="preserve">few sub-domains of </w:t>
+      </w:r>
+      <w:proofErr w:type="spellStart"/>
+      <w:r>
+        <w:t>IoT</w:t>
+      </w:r>
+      <w:proofErr w:type="spellEnd"/>
+      <w:r>
+        <w:t xml:space="preserve"> will be introduced and their effects on patterns of software development will be examined.</w:t>
       </w:r>
     </w:p>
     <w:p/>
@@ -1312,8 +1625,9 @@
           <w:sz w:val="36"/>
           <w:szCs w:val="36"/>
         </w:rPr>
-        <w:t>Domains of IoT</w:t>
-      </w:r>
+        <w:t xml:space="preserve">Domains of </w:t>
+      </w:r>
+      <w:proofErr w:type="spellStart"/>
       <w:r>
         <w:rPr>
           <w:b/>
@@ -1321,13 +1635,31 @@
           <w:sz w:val="36"/>
           <w:szCs w:val="36"/>
         </w:rPr>
+        <w:t>IoT</w:t>
+      </w:r>
+      <w:proofErr w:type="spellEnd"/>
+      <w:r>
+        <w:rPr>
+          <w:b/>
+          <w:bCs/>
+          <w:sz w:val="36"/>
+          <w:szCs w:val="36"/>
+        </w:rPr>
         <w:t xml:space="preserve"> and their effect on Patterns</w:t>
       </w:r>
     </w:p>
     <w:p/>
     <w:p>
       <w:r>
-        <w:t>In the previous section, Section 2, both IoT and patterns were briefly explained</w:t>
+        <w:t xml:space="preserve">In the previous section, Section 2, both </w:t>
+      </w:r>
+      <w:proofErr w:type="spellStart"/>
+      <w:r>
+        <w:t>IoT</w:t>
+      </w:r>
+      <w:proofErr w:type="spellEnd"/>
+      <w:r>
+        <w:t xml:space="preserve"> and patterns were briefly explained</w:t>
       </w:r>
       <w:r>
         <w:t xml:space="preserve"> as well as their history touched upon. E</w:t>
@@ -1345,7 +1677,15 @@
     <w:p/>
     <w:p>
       <w:r>
-        <w:t xml:space="preserve">In this section it will be shown that the development of IoT and its branching into various sub-domains brings about the development of new patterns. This occurs </w:t>
+        <w:t xml:space="preserve">In this section it will be shown that the development of </w:t>
+      </w:r>
+      <w:proofErr w:type="spellStart"/>
+      <w:r>
+        <w:t>IoT</w:t>
+      </w:r>
+      <w:proofErr w:type="spellEnd"/>
+      <w:r>
+        <w:t xml:space="preserve"> and its branching into various sub-domains brings about the development of new patterns. This occurs </w:t>
       </w:r>
       <w:r>
         <w:t>because</w:t>
@@ -1393,7 +1733,23 @@
     <w:p/>
     <w:p>
       <w:r>
-        <w:t>In this section a selection of the domains of IoT, starting with the general domain of IoT itself, will be examined. First</w:t>
+        <w:t xml:space="preserve">In this section a selection of the domains of </w:t>
+      </w:r>
+      <w:proofErr w:type="spellStart"/>
+      <w:r>
+        <w:t>IoT</w:t>
+      </w:r>
+      <w:proofErr w:type="spellEnd"/>
+      <w:r>
+        <w:t xml:space="preserve">, starting with the general domain of </w:t>
+      </w:r>
+      <w:proofErr w:type="spellStart"/>
+      <w:r>
+        <w:t>IoT</w:t>
+      </w:r>
+      <w:proofErr w:type="spellEnd"/>
+      <w:r>
+        <w:t xml:space="preserve"> itself, will be examined. First</w:t>
       </w:r>
       <w:r>
         <w:t>,</w:t>
@@ -1431,19 +1787,64 @@
           <w:sz w:val="32"/>
           <w:szCs w:val="32"/>
         </w:rPr>
-        <w:t>a. General Domain of IoT and Networking Patterns</w:t>
-      </w:r>
-    </w:p>
-    <w:p/>
-    <w:p>
-      <w:r>
-        <w:t xml:space="preserve">IoT is a rapidly growing technology with a main focus on data collection and analysis then reacting to the results of this analysis. The data is collected from sensor edge devices and sent over a network to a control </w:t>
+        <w:t xml:space="preserve">a. General Domain of </w:t>
+      </w:r>
+      <w:proofErr w:type="spellStart"/>
+      <w:r>
+        <w:rPr>
+          <w:rFonts w:ascii="AppleSystemUIFontBold" w:hAnsi="AppleSystemUIFontBold" w:cs="AppleSystemUIFontBold"/>
+          <w:b/>
+          <w:bCs/>
+          <w:color w:val="353535"/>
+          <w:sz w:val="32"/>
+          <w:szCs w:val="32"/>
+        </w:rPr>
+        <w:t>IoT</w:t>
+      </w:r>
+      <w:proofErr w:type="spellEnd"/>
+      <w:r>
+        <w:rPr>
+          <w:rFonts w:ascii="AppleSystemUIFontBold" w:hAnsi="AppleSystemUIFontBold" w:cs="AppleSystemUIFontBold"/>
+          <w:b/>
+          <w:bCs/>
+          <w:color w:val="353535"/>
+          <w:sz w:val="32"/>
+          <w:szCs w:val="32"/>
+        </w:rPr>
+        <w:t xml:space="preserve"> and Networking Patterns</w:t>
+      </w:r>
+    </w:p>
+    <w:p/>
+    <w:p>
+      <w:proofErr w:type="spellStart"/>
+      <w:r>
+        <w:t>IoT</w:t>
+      </w:r>
+      <w:proofErr w:type="spellEnd"/>
+      <w:r>
+        <w:t xml:space="preserve"> is a rapidly growing technology with a main focus on data collection and analysis then reacting to the results of this analysis. The data is collected from sensor edge devices and sent over a network to a control </w:t>
       </w:r>
       <w:r>
         <w:t>center</w:t>
       </w:r>
       <w:r>
-        <w:t xml:space="preserve"> of some sort where the majority of the analysis takes place and instructions may be sent back over a network to actuate on the decisions made from the analysis. Just in this short and simplistic description of IoT it is clear that the network transfer is a major component of IoT. This should be obvious when considering the acronym is for “Internet of Things” implying many devices interconnected within a network. As such, a questions arises. How is all this data sent over a network?</w:t>
+        <w:t xml:space="preserve"> of some sort where the majority of the analysis takes place and instructions may be sent back over a network to actuate on the decisions made from the analysis. Just in this short and simplistic description of </w:t>
+      </w:r>
+      <w:proofErr w:type="spellStart"/>
+      <w:r>
+        <w:t>IoT</w:t>
+      </w:r>
+      <w:proofErr w:type="spellEnd"/>
+      <w:r>
+        <w:t xml:space="preserve"> it is clear that the network transfer is a major component of </w:t>
+      </w:r>
+      <w:proofErr w:type="spellStart"/>
+      <w:r>
+        <w:t>IoT</w:t>
+      </w:r>
+      <w:proofErr w:type="spellEnd"/>
+      <w:r>
+        <w:t>. This should be obvious when considering the acronym is for “Internet of Things” implying many devices interconnected within a network. As such, a questions arises. How is all this data sent over a network?</w:t>
       </w:r>
     </w:p>
     <w:p/>
@@ -1452,7 +1853,15 @@
         <w:t>In order to answer the question, another must be asked. Between what parties is data being transferred. Depending on the sender and receiver the transfer method or protocol may vary. To support these needs patterns were developed for various networking types or layers</w:t>
       </w:r>
       <w:r>
-        <w:t>. The layers of interest when discussing IoT are Device to Device (D2D), Network to Network (N2N), Middleware to Middleware (MW2MW), Application and Service to Application and Service (AS2AS), Data and Semantics to Data and Semantics (DS2DS) and CROSS-Layer [</w:t>
+        <w:t xml:space="preserve">. The layers of interest when discussing </w:t>
+      </w:r>
+      <w:proofErr w:type="spellStart"/>
+      <w:r>
+        <w:t>IoT</w:t>
+      </w:r>
+      <w:proofErr w:type="spellEnd"/>
+      <w:r>
+        <w:t xml:space="preserve"> are Device to Device (D2D), Network to Network (N2N), Middleware to Middleware (MW2MW), Application and Service to Application and Service (AS2AS), Data and Semantics to Data and Semantics (DS2DS) and CROSS-Layer [</w:t>
       </w:r>
       <w:r>
         <w:t>2</w:t>
@@ -1490,8 +1899,21 @@
           <w:numId w:val="5"/>
         </w:numPr>
       </w:pPr>
-      <w:r>
-        <w:t xml:space="preserve">IoT Gateway Event Subscription pattern. This pattern from the D2D layer dictates that the gateway is used as a subscription mechanism allowing different IoT devices </w:t>
+      <w:proofErr w:type="spellStart"/>
+      <w:r>
+        <w:t>IoT</w:t>
+      </w:r>
+      <w:proofErr w:type="spellEnd"/>
+      <w:r>
+        <w:t xml:space="preserve"> Gateway Event Subscription pattern. This pattern from the D2D layer dictates that the gateway is used as a subscription mechanism allowing different </w:t>
+      </w:r>
+      <w:proofErr w:type="spellStart"/>
+      <w:r>
+        <w:t>IoT</w:t>
+      </w:r>
+      <w:proofErr w:type="spellEnd"/>
+      <w:r>
+        <w:t xml:space="preserve"> devices </w:t>
       </w:r>
       <w:r>
         <w:lastRenderedPageBreak/>
@@ -1507,7 +1929,15 @@
         </w:numPr>
       </w:pPr>
       <w:r>
-        <w:t>D2D REST Request/Response Pattern. Another pattern of the D2D layer in which the IoT devices should be able to communicate using HTTP/REST such that when a request is sent a response will be sent back.</w:t>
+        <w:t xml:space="preserve">D2D REST Request/Response Pattern. Another pattern of the D2D layer in which the </w:t>
+      </w:r>
+      <w:proofErr w:type="spellStart"/>
+      <w:r>
+        <w:t>IoT</w:t>
+      </w:r>
+      <w:proofErr w:type="spellEnd"/>
+      <w:r>
+        <w:t xml:space="preserve"> devices should be able to communicate using HTTP/REST such that when a request is sent a response will be sent back.</w:t>
       </w:r>
     </w:p>
     <w:p>
@@ -1527,12 +1957,21 @@
           <w:color w:val="000000"/>
         </w:rPr>
       </w:pPr>
+      <w:proofErr w:type="spellStart"/>
       <w:r>
         <w:rPr>
           <w:rFonts w:cs="Times"/>
           <w:color w:val="000000"/>
         </w:rPr>
-        <w:t>IoT artifact’s Middleware Message Broker</w:t>
+        <w:t>IoT</w:t>
+      </w:r>
+      <w:proofErr w:type="spellEnd"/>
+      <w:r>
+        <w:rPr>
+          <w:rFonts w:cs="Times"/>
+          <w:color w:val="000000"/>
+        </w:rPr>
+        <w:t xml:space="preserve"> artifact’s Middleware Message Broker</w:t>
       </w:r>
       <w:r>
         <w:rPr>
@@ -1559,12 +1998,21 @@
           <w:color w:val="000000"/>
         </w:rPr>
       </w:pPr>
+      <w:proofErr w:type="spellStart"/>
       <w:r>
         <w:rPr>
           <w:rFonts w:cs="Times"/>
           <w:color w:val="000000"/>
         </w:rPr>
-        <w:t>IoT Artifact’s</w:t>
+        <w:t>IoT</w:t>
+      </w:r>
+      <w:proofErr w:type="spellEnd"/>
+      <w:r>
+        <w:rPr>
+          <w:rFonts w:cs="Times"/>
+          <w:color w:val="000000"/>
+        </w:rPr>
+        <w:t xml:space="preserve"> Artifact’s</w:t>
       </w:r>
       <w:r>
         <w:rPr>
@@ -1605,19 +2053,44 @@
           <w:color w:val="000000"/>
         </w:rPr>
       </w:pPr>
+      <w:proofErr w:type="spellStart"/>
       <w:r>
         <w:rPr>
           <w:rFonts w:cs="Times"/>
           <w:color w:val="000000"/>
         </w:rPr>
-        <w:t>IoT SSL CROSS-Layer Secure Access</w:t>
-      </w:r>
+        <w:t>IoT</w:t>
+      </w:r>
+      <w:proofErr w:type="spellEnd"/>
       <w:r>
         <w:rPr>
           <w:rFonts w:cs="Times"/>
           <w:color w:val="000000"/>
         </w:rPr>
-        <w:t xml:space="preserve">. This CROSS layer pattern deals with the systems security. In a broad IoT network, one consisting of multiple layers, all access to layers and interactions between them must be secured. With this pattern each layer will have a public API only through with it can be accessed and interacted with and all such interactions will be done using SSL (Secure Socket Layer). </w:t>
+        <w:t xml:space="preserve"> SSL CROSS-Layer Secure Access</w:t>
+      </w:r>
+      <w:r>
+        <w:rPr>
+          <w:rFonts w:cs="Times"/>
+          <w:color w:val="000000"/>
+        </w:rPr>
+        <w:t xml:space="preserve">. This CROSS layer pattern deals with the systems security. In a broad </w:t>
+      </w:r>
+      <w:proofErr w:type="spellStart"/>
+      <w:r>
+        <w:rPr>
+          <w:rFonts w:cs="Times"/>
+          <w:color w:val="000000"/>
+        </w:rPr>
+        <w:t>IoT</w:t>
+      </w:r>
+      <w:proofErr w:type="spellEnd"/>
+      <w:r>
+        <w:rPr>
+          <w:rFonts w:cs="Times"/>
+          <w:color w:val="000000"/>
+        </w:rPr>
+        <w:t xml:space="preserve"> network, one consisting of multiple layers, all access to layers and interactions between them must be secured. With this pattern each layer will have a public API only through with it can be accessed and interacted with and all such interactions will be done using SSL (Secure Socket Layer). </w:t>
       </w:r>
     </w:p>
     <w:p>
@@ -1625,7 +2098,15 @@
         <w:t xml:space="preserve">To answer the questions above, how is the data sent, after examining several new patterns, depending on the complexity of the system, the data may be sent from the edge device to any layer. Each layer may, in turn, relay </w:t>
       </w:r>
       <w:r>
-        <w:t xml:space="preserve">the data onward. At each station the data will be analyzed to a degree, even if only enough to know where to relay the data to. Each relay, according to the proposed patterns [2] will use SSL to securely interact with the next layer. Finally the data will reach its final destination where what is left to analyzed will be dealt with.  </w:t>
+        <w:t xml:space="preserve">the data onward. At each station the data will be analyzed to a degree, even if only enough to know where to relay the data to. Each relay, according to the proposed patterns [2] will use SSL to securely interact with the next layer. </w:t>
+      </w:r>
+      <w:proofErr w:type="gramStart"/>
+      <w:r>
+        <w:t>Finally</w:t>
+      </w:r>
+      <w:proofErr w:type="gramEnd"/>
+      <w:r>
+        <w:t xml:space="preserve"> the data will reach its final destination where what is left to analyzed will be dealt with.  </w:t>
       </w:r>
     </w:p>
     <w:p/>
@@ -1656,13 +2137,29 @@
     <w:p/>
     <w:p>
       <w:r>
-        <w:t>BCI, that is Brain-Computer Interfaces, is quite an interesting domain of IoT connecting ne</w:t>
+        <w:t xml:space="preserve">BCI, that is Brain-Computer Interfaces, is quite an interesting domain of </w:t>
+      </w:r>
+      <w:proofErr w:type="spellStart"/>
+      <w:r>
+        <w:t>IoT</w:t>
+      </w:r>
+      <w:proofErr w:type="spellEnd"/>
+      <w:r>
+        <w:t xml:space="preserve"> connecting ne</w:t>
       </w:r>
       <w:r>
         <w:t>urology, electrical engineering and</w:t>
       </w:r>
       <w:r>
-        <w:t xml:space="preserve"> machine learning in addition to some of the more standard aspect of IoT such as network connectivity.</w:t>
+        <w:t xml:space="preserve"> machine learning in addition to some of the more standard aspect of </w:t>
+      </w:r>
+      <w:proofErr w:type="spellStart"/>
+      <w:r>
+        <w:t>IoT</w:t>
+      </w:r>
+      <w:proofErr w:type="spellEnd"/>
+      <w:r>
+        <w:t xml:space="preserve"> such as network connectivity.</w:t>
       </w:r>
     </w:p>
     <w:p/>
@@ -1774,7 +2271,15 @@
     <w:p/>
     <w:p>
       <w:r>
-        <w:t>The NextMind device with its SDK for the Unity game engine allows users, when wearing the device, to control certain aspects of project created with then Unity game engine simply by concentrating</w:t>
+        <w:t xml:space="preserve">The </w:t>
+      </w:r>
+      <w:proofErr w:type="spellStart"/>
+      <w:r>
+        <w:t>NextMind</w:t>
+      </w:r>
+      <w:proofErr w:type="spellEnd"/>
+      <w:r>
+        <w:t xml:space="preserve"> device with its SDK for the Unity game engine allows users, when wearing the device, to control certain aspects of project created with then Unity game engine simply by concentrating</w:t>
       </w:r>
       <w:r>
         <w:t xml:space="preserve"> [11]</w:t>
@@ -1816,13 +2321,29 @@
         <w:t>,</w:t>
       </w:r>
       <w:r>
-        <w:t xml:space="preserve"> to move around a wheelchair of a patient who does not have the ability to walk. Once the software is trained for the patient and a classifier is created, it can be used to analyze the patient’s brainwaves and interpret how to actuate and move the wheelchair. Here the IoT technology is allowing all the various parts to communicate with each other such as the EEG device, the actuated device (the wheelchair) and the processing unit which may be on a separate device.</w:t>
-      </w:r>
-    </w:p>
-    <w:p/>
-    <w:p>
-      <w:r>
-        <w:t>To more efficiently work with BCI as a subdomain of IoT ontology</w:t>
+        <w:t xml:space="preserve"> to move around a wheelchair of a patient who does not have the ability to walk. Once the software is trained for the patient and a classifier is created, it can be used to analyze the patient’s brainwaves and interpret how to actuate and move the wheelchair. Here the </w:t>
+      </w:r>
+      <w:proofErr w:type="spellStart"/>
+      <w:r>
+        <w:t>IoT</w:t>
+      </w:r>
+      <w:proofErr w:type="spellEnd"/>
+      <w:r>
+        <w:t xml:space="preserve"> technology is allowing all the various parts to communicate with each other such as the EEG device, the actuated device (the wheelchair) and the processing unit which may be on a separate device.</w:t>
+      </w:r>
+    </w:p>
+    <w:p/>
+    <w:p>
+      <w:r>
+        <w:t xml:space="preserve">To more efficiently work with BCI as a subdomain of </w:t>
+      </w:r>
+      <w:proofErr w:type="spellStart"/>
+      <w:r>
+        <w:t>IoT</w:t>
+      </w:r>
+      <w:proofErr w:type="spellEnd"/>
+      <w:r>
+        <w:t xml:space="preserve"> ontology</w:t>
       </w:r>
       <w:r>
         <w:t>,</w:t>
@@ -1867,7 +2388,15 @@
     <w:p/>
     <w:p>
       <w:r>
-        <w:t>Without going into detail of the tagging and models of the ontology itself, these two patterns work hand in hand cataloging the full picture of BCI model, that is the connection between the Sense Model (described by the Stimulus-Sensor-Observer Ontology Pattern) and the Actuation Model (described by the Actuation-Actuator-Effect Ontology Design). Each pattern is aligned to and expands upon existing ontologies in the relevant fields including, of course, the field of IoT.</w:t>
+        <w:t xml:space="preserve">Without going into detail of the tagging and models of the ontology itself, these two patterns work hand in hand cataloging the full picture of BCI model, that is the connection between the Sense Model (described by the Stimulus-Sensor-Observer Ontology Pattern) and the Actuation Model (described by the Actuation-Actuator-Effect Ontology Design). Each pattern is aligned to and expands upon existing ontologies in the relevant fields including, of course, the field of </w:t>
+      </w:r>
+      <w:proofErr w:type="spellStart"/>
+      <w:r>
+        <w:t>IoT</w:t>
+      </w:r>
+      <w:proofErr w:type="spellEnd"/>
+      <w:r>
+        <w:t>.</w:t>
       </w:r>
     </w:p>
     <w:p/>
@@ -1950,34 +2479,52 @@
       <w:r>
         <w:t xml:space="preserve">Figure </w:t>
       </w:r>
-      <w:fldSimple w:instr=" SEQ Figure \* ARABIC ">
-        <w:r>
-          <w:rPr>
-            <w:noProof/>
-          </w:rPr>
-          <w:t>2</w:t>
-        </w:r>
-      </w:fldSimple>
+      <w:r>
+        <w:fldChar w:fldCharType="begin"/>
+      </w:r>
+      <w:r>
+        <w:instrText xml:space="preserve"> SEQ Figure \* ARABIC </w:instrText>
+      </w:r>
+      <w:r>
+        <w:fldChar w:fldCharType="separate"/>
+      </w:r>
       <w:r>
         <w:rPr>
           <w:noProof/>
         </w:rPr>
-        <w:t xml:space="preserve"> [fill in citation:</w:t>
-      </w:r>
-      <w:r>
+        <w:t>2</w:t>
+      </w:r>
+      <w:r>
+        <w:rPr>
+          <w:noProof/>
+        </w:rPr>
+        <w:fldChar w:fldCharType="end"/>
+      </w:r>
+      <w:r>
+        <w:rPr>
+          <w:noProof/>
+        </w:rPr>
         <w:t xml:space="preserve"> </w:t>
       </w:r>
       <w:r>
         <w:rPr>
           <w:noProof/>
         </w:rPr>
-        <w:t>BCI Ontology: A Context-based Sense and Actuation Model for Brain-Computer Interactions</w:t>
-      </w:r>
-      <w:r>
-        <w:rPr>
+        <w:t>Core BCI Interaction Model: Integration of a Sense Model (context to subject, based on the SSO ODP and aligned to SOSA/SSN) and an Actuation Model (subject to context, based on the AAE ODP and aligned to SOSA &amp; SAN/IoT-O) for BCI data capture activities.</w:t>
+      </w:r>
+      <w:r>
+        <w:rPr>
+          <w:rFonts w:hint="cs"/>
           <w:noProof/>
-        </w:rPr>
-        <w:t>]</w:t>
+          <w:rtl/>
+        </w:rPr>
+        <w:t xml:space="preserve"> </w:t>
+      </w:r>
+      <w:r>
+        <w:rPr>
+          <w:noProof/>
+        </w:rPr>
+        <w:t>[4]</w:t>
       </w:r>
     </w:p>
     <w:p/>
@@ -2043,13 +2590,26 @@
     </w:p>
     <w:p>
       <w:r>
-        <w:t>With the emergence and popularization of IoT</w:t>
-      </w:r>
+        <w:t xml:space="preserve">With the emergence and popularization of </w:t>
+      </w:r>
+      <w:proofErr w:type="spellStart"/>
+      <w:r>
+        <w:t>IoT</w:t>
+      </w:r>
+      <w:proofErr w:type="spellEnd"/>
       <w:r>
         <w:t>,</w:t>
       </w:r>
       <w:r>
-        <w:t xml:space="preserve"> vital resource (i.e. gas, water and electricity) distributors saw a tremendous opportunity in integrating the new technology into their systems. IoT based devices for monitoring and distributing resources were developed</w:t>
+        <w:t xml:space="preserve"> vital resource (i.e. gas, water and electricity) distributors saw a tremendous opportunity in integrating the new technology into their systems. </w:t>
+      </w:r>
+      <w:proofErr w:type="spellStart"/>
+      <w:r>
+        <w:t>IoT</w:t>
+      </w:r>
+      <w:proofErr w:type="spellEnd"/>
+      <w:r>
+        <w:t xml:space="preserve"> based devices for monitoring and distributing resources were developed</w:t>
       </w:r>
       <w:r>
         <w:t xml:space="preserve"> [7]</w:t>
@@ -2267,19 +2827,40 @@
       <w:r>
         <w:t xml:space="preserve">Figure </w:t>
       </w:r>
-      <w:fldSimple w:instr=" SEQ Figure \* ARABIC ">
-        <w:r>
-          <w:rPr>
-            <w:noProof/>
-          </w:rPr>
-          <w:t>3</w:t>
-        </w:r>
-      </w:fldSimple>
+      <w:r>
+        <w:fldChar w:fldCharType="begin"/>
+      </w:r>
+      <w:r>
+        <w:instrText xml:space="preserve"> SEQ Figure \* ARABIC </w:instrText>
+      </w:r>
+      <w:r>
+        <w:fldChar w:fldCharType="separate"/>
+      </w:r>
+      <w:r>
+        <w:rPr>
+          <w:noProof/>
+        </w:rPr>
+        <w:t>3</w:t>
+      </w:r>
+      <w:r>
+        <w:rPr>
+          <w:noProof/>
+        </w:rPr>
+        <w:fldChar w:fldCharType="end"/>
+      </w:r>
       <w:r>
         <w:t xml:space="preserve"> </w:t>
       </w:r>
       <w:r>
-        <w:t>Real-time generation monitoring from an IoT-based control center</w:t>
+        <w:t xml:space="preserve">Real-time generation monitoring from an </w:t>
+      </w:r>
+      <w:proofErr w:type="spellStart"/>
+      <w:r>
+        <w:t>IoT</w:t>
+      </w:r>
+      <w:proofErr w:type="spellEnd"/>
+      <w:r>
+        <w:t>-based control center</w:t>
       </w:r>
       <w:r>
         <w:t xml:space="preserve"> [9]</w:t>
@@ -2478,13 +3059,29 @@
     <w:p/>
     <w:p>
       <w:r>
-        <w:t xml:space="preserve">Healthcare has been radically transformed in recent years with the integration of IoT technologies. Various aspects of the healthcare domain have been affected from app connected to peripherals monitoring one’s basic vitals while exercising, counting the amount of steps a person walked throughout the day, week or month and so much more. Although a lot of these may seem like they are for the utility of generally healthy users allowing them to keep track of themselves, that only scratches the surface of what is now possible in this domain. </w:t>
-      </w:r>
-    </w:p>
-    <w:p/>
-    <w:p>
-      <w:r>
-        <w:t xml:space="preserve">Using IoT systems hospital staff can monitor at-risk patients either on site or even from the comfort of their homes. Capturing data of general vitals such as pulse or blood pressure as </w:t>
+        <w:t xml:space="preserve">Healthcare has been radically transformed in recent years with the integration of </w:t>
+      </w:r>
+      <w:proofErr w:type="spellStart"/>
+      <w:r>
+        <w:t>IoT</w:t>
+      </w:r>
+      <w:proofErr w:type="spellEnd"/>
+      <w:r>
+        <w:t xml:space="preserve"> technologies. Various aspects of the healthcare domain have been affected from app connected to peripherals monitoring one’s basic vitals while exercising, counting the amount of steps a person walked throughout the day, week or month and so much more. Although a lot of these may seem like they are for the utility of generally healthy users allowing them to keep track of themselves, that only scratches the surface of what is now possible in this domain. </w:t>
+      </w:r>
+    </w:p>
+    <w:p/>
+    <w:p>
+      <w:r>
+        <w:t xml:space="preserve">Using </w:t>
+      </w:r>
+      <w:proofErr w:type="spellStart"/>
+      <w:r>
+        <w:t>IoT</w:t>
+      </w:r>
+      <w:proofErr w:type="spellEnd"/>
+      <w:r>
+        <w:t xml:space="preserve"> systems hospital staff can monitor at-risk patients either on site or even from the comfort of their homes. Capturing data of general vitals such as pulse or blood pressure as </w:t>
       </w:r>
       <w:r>
         <w:lastRenderedPageBreak/>
@@ -2589,19 +3186,40 @@
       <w:r>
         <w:t xml:space="preserve">Figure </w:t>
       </w:r>
-      <w:fldSimple w:instr=" SEQ Figure \* ARABIC ">
-        <w:r>
-          <w:rPr>
-            <w:noProof/>
-          </w:rPr>
-          <w:t>4</w:t>
-        </w:r>
-      </w:fldSimple>
+      <w:r>
+        <w:fldChar w:fldCharType="begin"/>
+      </w:r>
+      <w:r>
+        <w:instrText xml:space="preserve"> SEQ Figure \* </w:instrText>
+      </w:r>
+      <w:r>
+        <w:instrText xml:space="preserve">ARABIC </w:instrText>
+      </w:r>
+      <w:r>
+        <w:fldChar w:fldCharType="separate"/>
+      </w:r>
+      <w:r>
+        <w:rPr>
+          <w:noProof/>
+        </w:rPr>
+        <w:t>4</w:t>
+      </w:r>
+      <w:r>
+        <w:rPr>
+          <w:noProof/>
+        </w:rPr>
+        <w:fldChar w:fldCharType="end"/>
+      </w:r>
       <w:r>
         <w:t xml:space="preserve"> </w:t>
       </w:r>
-      <w:r>
-        <w:t>IoT healthcare architecture</w:t>
+      <w:proofErr w:type="spellStart"/>
+      <w:r>
+        <w:t>IoT</w:t>
+      </w:r>
+      <w:proofErr w:type="spellEnd"/>
+      <w:r>
+        <w:t xml:space="preserve"> healthcare architecture</w:t>
       </w:r>
       <w:r>
         <w:t xml:space="preserve"> [13]</w:t>
@@ -2690,6 +3308,8 @@
       </w:r>
     </w:p>
     <w:p>
+      <w:bookmarkStart w:id="0" w:name="_GoBack"/>
+      <w:bookmarkEnd w:id="0"/>
       <w:r>
         <w:br w:type="page"/>
       </w:r>
@@ -2725,7 +3345,15 @@
     <w:p/>
     <w:p>
       <w:r>
-        <w:t>Throughout the time preparing and writing this paper, the composer has consumed many articles on various fields pertaining to IoT in one way or another.</w:t>
+        <w:t xml:space="preserve">Throughout the time preparing and writing this paper, the composer has consumed many articles on various fields pertaining to </w:t>
+      </w:r>
+      <w:proofErr w:type="spellStart"/>
+      <w:r>
+        <w:t>IoT</w:t>
+      </w:r>
+      <w:proofErr w:type="spellEnd"/>
+      <w:r>
+        <w:t xml:space="preserve"> in one way or another.</w:t>
       </w:r>
       <w:r>
         <w:t xml:space="preserve"> The paper that sparked the original idea for this paper (thought that idea has evolved over time) was [1]</w:t>
@@ -2737,13 +3365,53 @@
         <w:t>ing</w:t>
       </w:r>
       <w:r>
-        <w:t xml:space="preserve">s most relevant to this paper were the patterns discovered that were new IoT patterns rather than non-IoT patterns in use in IoT development. Some of these patterns are listed in this paper along with details about the sub-domain that spawned them. </w:t>
-      </w:r>
-    </w:p>
-    <w:p/>
-    <w:p>
-      <w:r>
-        <w:t xml:space="preserve">The composer’s interests were greatly peaked seeing how new patterns were developed for various fields. After doing research on the new patterns and seeing that they sometimes originated from seemingly unrelated domains of IoT such as ontology patterns being developed due to development in field of BCI (Brain-Computer Interfaces). As one who was familiar with BCI and indeed the NextMind device mentioned in this paper, but not with ontology patterns this connection alone was enough to solidify the composer’s desire to write this paper. </w:t>
+        <w:t xml:space="preserve">s most relevant to this paper were the patterns discovered that were new </w:t>
+      </w:r>
+      <w:proofErr w:type="spellStart"/>
+      <w:r>
+        <w:t>IoT</w:t>
+      </w:r>
+      <w:proofErr w:type="spellEnd"/>
+      <w:r>
+        <w:t xml:space="preserve"> patterns rather than non-</w:t>
+      </w:r>
+      <w:proofErr w:type="spellStart"/>
+      <w:r>
+        <w:t>IoT</w:t>
+      </w:r>
+      <w:proofErr w:type="spellEnd"/>
+      <w:r>
+        <w:t xml:space="preserve"> patterns in use in </w:t>
+      </w:r>
+      <w:proofErr w:type="spellStart"/>
+      <w:r>
+        <w:t>IoT</w:t>
+      </w:r>
+      <w:proofErr w:type="spellEnd"/>
+      <w:r>
+        <w:t xml:space="preserve"> development. Some of these patterns are listed in this paper along with details about the sub-domain that spawned them. </w:t>
+      </w:r>
+    </w:p>
+    <w:p/>
+    <w:p>
+      <w:r>
+        <w:t xml:space="preserve">The composer’s interests were greatly peaked seeing how new patterns were developed for various fields. After doing research on the new patterns and seeing that they sometimes originated from seemingly unrelated domains of </w:t>
+      </w:r>
+      <w:proofErr w:type="spellStart"/>
+      <w:r>
+        <w:t>IoT</w:t>
+      </w:r>
+      <w:proofErr w:type="spellEnd"/>
+      <w:r>
+        <w:t xml:space="preserve"> such as ontology patterns being developed due to development in field of BCI (Brain-Computer Interfaces). As one who was familiar with BCI and indeed the </w:t>
+      </w:r>
+      <w:proofErr w:type="spellStart"/>
+      <w:r>
+        <w:t>NextMind</w:t>
+      </w:r>
+      <w:proofErr w:type="spellEnd"/>
+      <w:r>
+        <w:t xml:space="preserve"> device mentioned in this paper, but not with ontology patterns this connection alone was enough to solidify the composer’s desire to write this paper. </w:t>
       </w:r>
     </w:p>
     <w:p/>
@@ -2752,7 +3420,23 @@
         <w:t xml:space="preserve">During </w:t>
       </w:r>
       <w:r>
-        <w:t xml:space="preserve">the research for this paper it was made evident that some of the new patterns that were brought about by the domains of IoT were very similar to existing patterns, many based off parent patterns but altered or combined in a new way creating new patterns that better fit the new domain. In [2] in the description of the new patterns the base patterns are listed. In other papers as well although not as clearly we see that some patterns are extensions or alterations of existing patterns such as both Computation Offloading and Stateless Authentication mentioned in Section 2.c. The core idea behind both exist outside the realm of IoT but the new patterns doctor them making them more compatible for the new use case. </w:t>
+        <w:t xml:space="preserve">the research for this paper it was made evident that some of the new patterns that were brought about by the domains of </w:t>
+      </w:r>
+      <w:proofErr w:type="spellStart"/>
+      <w:r>
+        <w:t>IoT</w:t>
+      </w:r>
+      <w:proofErr w:type="spellEnd"/>
+      <w:r>
+        <w:t xml:space="preserve"> were very similar to existing patterns, many based off parent patterns but altered or combined in a new way creating new patterns that better fit the new domain. In [2] in the description of the new patterns the base patterns are listed. In other papers as well although not as clearly we see that some patterns are extensions or alterations of existing patterns such as both Computation Offloading and Stateless Authentication mentioned in Section 2.c. The core idea behind both exist outside the realm of </w:t>
+      </w:r>
+      <w:proofErr w:type="spellStart"/>
+      <w:r>
+        <w:t>IoT</w:t>
+      </w:r>
+      <w:proofErr w:type="spellEnd"/>
+      <w:r>
+        <w:t xml:space="preserve"> but the new patterns doctor them making them more compatible for the new use case. </w:t>
       </w:r>
     </w:p>
     <w:p/>
@@ -2785,7 +3469,15 @@
         <w:t xml:space="preserve">Another note that the composer found interested though not directly linked to any of the subjects above was also found in [1]. The paper found that although there are many </w:t>
       </w:r>
       <w:r>
-        <w:t>new IoT patterns, only a select few were mentioned in more tha</w:t>
+        <w:t xml:space="preserve">new </w:t>
+      </w:r>
+      <w:proofErr w:type="spellStart"/>
+      <w:r>
+        <w:t>IoT</w:t>
+      </w:r>
+      <w:proofErr w:type="spellEnd"/>
+      <w:r>
+        <w:t xml:space="preserve"> patterns, only a select few were mentioned in more tha</w:t>
       </w:r>
       <w:r>
         <w:t>n</w:t>
@@ -2803,24 +3495,53 @@
     <w:p/>
     <w:p>
       <w:r>
-        <w:t xml:space="preserve">The composer finds this fact as quite unfortunate as many could benefit from the patterns developed by others. That being said, these patterns are new, from a historical standpoint, and it is the opinion of the composer that with time, more and more of the new patterns will make their way around the community of IoT developers and software engineering as a whole. Just as so many patterns have become prevalent throughout the field in the past, it </w:t>
+        <w:t xml:space="preserve">The composer finds this fact as quite unfortunate as many could benefit from the patterns developed by others. That being said, these patterns are new, from a historical standpoint, and it is the opinion of the composer that with time, more and more of the new patterns will make their way around the community of </w:t>
+      </w:r>
+      <w:proofErr w:type="spellStart"/>
+      <w:r>
+        <w:t>IoT</w:t>
+      </w:r>
+      <w:proofErr w:type="spellEnd"/>
+      <w:r>
+        <w:t xml:space="preserve"> developers and software engineering as a whole. Just as so many patterns have become prevalent throughout the field in the past, it </w:t>
       </w:r>
       <w:r>
         <w:lastRenderedPageBreak/>
-        <w:t>is the opinion of the composer that the same will happen with IoT patters, probably sooner rather than later.</w:t>
-      </w:r>
-    </w:p>
-    <w:p/>
-    <w:p>
-      <w:r>
-        <w:t xml:space="preserve">To stray from the topic of patterns, another important aspect is the use to determent ratio of IoT as a whole. In the sections above clear advantages to </w:t>
+        <w:t xml:space="preserve">is the opinion of the composer that the same will happen with </w:t>
+      </w:r>
+      <w:proofErr w:type="spellStart"/>
+      <w:r>
+        <w:t>IoT</w:t>
+      </w:r>
+      <w:proofErr w:type="spellEnd"/>
+      <w:r>
+        <w:t xml:space="preserve"> patters, probably sooner rather than later.</w:t>
+      </w:r>
+    </w:p>
+    <w:p/>
+    <w:p>
+      <w:r>
+        <w:t xml:space="preserve">To stray from the topic of patterns, another important aspect is the use to determent ratio of </w:t>
+      </w:r>
+      <w:proofErr w:type="spellStart"/>
+      <w:r>
+        <w:t>IoT</w:t>
+      </w:r>
+      <w:proofErr w:type="spellEnd"/>
+      <w:r>
+        <w:t xml:space="preserve"> as a whole. In the sections above clear advantages to </w:t>
       </w:r>
       <w:r>
         <w:t>utilizing</w:t>
       </w:r>
       <w:r>
-        <w:t xml:space="preserve"> IoT</w:t>
-      </w:r>
+        <w:t xml:space="preserve"> </w:t>
+      </w:r>
+      <w:proofErr w:type="spellStart"/>
+      <w:r>
+        <w:t>IoT</w:t>
+      </w:r>
+      <w:proofErr w:type="spellEnd"/>
       <w:r>
         <w:t xml:space="preserve"> technologies</w:t>
       </w:r>
@@ -2831,10 +3552,26 @@
         <w:t>ing</w:t>
       </w:r>
       <w:r>
-        <w:t xml:space="preserve"> either. Security issues of Smart Meters out in the fields, or trust issues among the elderly, IoT comes with its own set of problems. Even so, it is t</w:t>
-      </w:r>
-      <w:r>
-        <w:t>he opinion of the composer that, again, with time these issue will become less and less of a problem. As seen in the paper, various security techniques may be implemented and these techniques will only become more efficient as time goes on. Regarding demographics that are not as fond of IoT or simply find it hard to work with, as it become a bigger and bigger part of everyone’s lives all demographics will learn to live with it, if just by sheer necessity. The adoption of the smartphone even among the elderly give</w:t>
+        <w:t xml:space="preserve"> either. Security issues of Smart Meters out in the fields, or trust issues among the elderly, </w:t>
+      </w:r>
+      <w:proofErr w:type="spellStart"/>
+      <w:r>
+        <w:t>IoT</w:t>
+      </w:r>
+      <w:proofErr w:type="spellEnd"/>
+      <w:r>
+        <w:t xml:space="preserve"> comes with its own set of problems. Even so, it is t</w:t>
+      </w:r>
+      <w:r>
+        <w:t xml:space="preserve">he opinion of the composer that, again, with time these issue will become less and less of a problem. As seen in the paper, various security techniques may be implemented and these techniques will only become more efficient as time goes on. Regarding demographics that are not as fond of </w:t>
+      </w:r>
+      <w:proofErr w:type="spellStart"/>
+      <w:r>
+        <w:t>IoT</w:t>
+      </w:r>
+      <w:proofErr w:type="spellEnd"/>
+      <w:r>
+        <w:t xml:space="preserve"> or simply find it hard to work with, as it become a bigger and bigger part of everyone’s lives all demographics will learn to live with it, if just by sheer necessity. The adoption of the smartphone even among the elderly give</w:t>
       </w:r>
       <w:r>
         <w:t>s</w:t>
@@ -2852,7 +3589,15 @@
         <w:t>,</w:t>
       </w:r>
       <w:r>
-        <w:t xml:space="preserve"> it is the composer’s opinion that IoT is already doing wonders for the world at large. Even if there are some concerns, the benefit appears to far out way the drawbacks. </w:t>
+        <w:t xml:space="preserve"> it is the composer’s opinion that </w:t>
+      </w:r>
+      <w:proofErr w:type="spellStart"/>
+      <w:r>
+        <w:t>IoT</w:t>
+      </w:r>
+      <w:proofErr w:type="spellEnd"/>
+      <w:r>
+        <w:t xml:space="preserve"> is already doing wonders for the world at large. Even if there are some concerns, the benefit appears to far out way the drawbacks. </w:t>
       </w:r>
     </w:p>
     <w:p>
@@ -2914,7 +3659,15 @@
     <w:p/>
     <w:p>
       <w:r>
-        <w:t xml:space="preserve">In this paper, the point was made and demonstrated that development of IoT technologies both in general and in its sub-domains has brought forth new patterns of various fields, from networking to security and more. </w:t>
+        <w:t xml:space="preserve">In this paper, the point was made and demonstrated that development of </w:t>
+      </w:r>
+      <w:proofErr w:type="spellStart"/>
+      <w:r>
+        <w:t>IoT</w:t>
+      </w:r>
+      <w:proofErr w:type="spellEnd"/>
+      <w:r>
+        <w:t xml:space="preserve"> technologies both in general and in its sub-domains has brought forth new patterns of various fields, from networking to security and more. </w:t>
       </w:r>
     </w:p>
     <w:p/>
@@ -2952,8 +3705,6 @@
       <w:r>
         <w:t>s</w:t>
       </w:r>
-      <w:bookmarkStart w:id="0" w:name="_GoBack"/>
-      <w:bookmarkEnd w:id="0"/>
       <w:r>
         <w:t xml:space="preserve"> deviate more from establish patterns to work better with new problems that need solving. </w:t>
       </w:r>
@@ -2979,7 +3730,23 @@
         <w:t>said</w:t>
       </w:r>
       <w:r>
-        <w:t xml:space="preserve"> problems are not well known throughout the field. It is the composer’s opinion that as time moves on, more information will naturally be shared and the new patterns will become more wide spread. In addition, it is the composer’s opinion that the realm of IoT is the clear path for the future and in fact a great future for IoT and in turn for technology and all who benefit from it is unfurling even now that these words are being written.</w:t>
+        <w:t xml:space="preserve"> problems are not well known throughout the field. It is the composer’s opinion that as time moves on, more information will naturally be shared and the new patterns will become more wide spread. In addition, it is the composer’s opinion that the realm of </w:t>
+      </w:r>
+      <w:proofErr w:type="spellStart"/>
+      <w:r>
+        <w:t>IoT</w:t>
+      </w:r>
+      <w:proofErr w:type="spellEnd"/>
+      <w:r>
+        <w:t xml:space="preserve"> is the clear path for the future and in fact a great future for </w:t>
+      </w:r>
+      <w:proofErr w:type="spellStart"/>
+      <w:r>
+        <w:t>IoT</w:t>
+      </w:r>
+      <w:proofErr w:type="spellEnd"/>
+      <w:r>
+        <w:t xml:space="preserve"> and in turn for technology and all who benefit from it is unfurling even now that these words are being written.</w:t>
       </w:r>
     </w:p>
     <w:p>
@@ -3051,7 +3818,15 @@
           <w:rFonts w:cs="Times"/>
           <w:color w:val="000000"/>
         </w:rPr>
-        <w:t>[1]  </w:t>
+        <w:t>[1</w:t>
+      </w:r>
+      <w:proofErr w:type="gramStart"/>
+      <w:r>
+        <w:rPr>
+          <w:rFonts w:cs="Times"/>
+          <w:color w:val="000000"/>
+        </w:rPr>
+        <w:t>]  </w:t>
       </w:r>
       <w:r>
         <w:rPr>
@@ -3059,7 +3834,43 @@
           <w:color w:val="333333"/>
           <w:shd w:val="clear" w:color="auto" w:fill="FFFFFF"/>
         </w:rPr>
-        <w:t>WASHIZAKI, Hironori, et al. Landscape of architecture and design patterns for iot systems. IEEE Internet of Things Journal, 2020, 7.10: 10091-10101.</w:t>
+        <w:t>WASHIZAKI</w:t>
+      </w:r>
+      <w:proofErr w:type="gramEnd"/>
+      <w:r>
+        <w:rPr>
+          <w:rFonts w:eastAsia="Times New Roman"/>
+          <w:color w:val="333333"/>
+          <w:shd w:val="clear" w:color="auto" w:fill="FFFFFF"/>
+        </w:rPr>
+        <w:t xml:space="preserve">, Hironori, et al. Landscape of architecture and design patterns for </w:t>
+      </w:r>
+      <w:proofErr w:type="spellStart"/>
+      <w:r>
+        <w:rPr>
+          <w:rFonts w:eastAsia="Times New Roman"/>
+          <w:color w:val="333333"/>
+          <w:shd w:val="clear" w:color="auto" w:fill="FFFFFF"/>
+        </w:rPr>
+        <w:t>iot</w:t>
+      </w:r>
+      <w:proofErr w:type="spellEnd"/>
+      <w:r>
+        <w:rPr>
+          <w:rFonts w:eastAsia="Times New Roman"/>
+          <w:color w:val="333333"/>
+          <w:shd w:val="clear" w:color="auto" w:fill="FFFFFF"/>
+        </w:rPr>
+        <w:t xml:space="preserve"> systems. IEEE Internet of Things Journal, 2020, 7.10: 10091-</w:t>
+      </w:r>
+      <w:proofErr w:type="gramStart"/>
+      <w:r>
+        <w:rPr>
+          <w:rFonts w:eastAsia="Times New Roman"/>
+          <w:color w:val="333333"/>
+          <w:shd w:val="clear" w:color="auto" w:fill="FFFFFF"/>
+        </w:rPr>
+        <w:t>10101.</w:t>
       </w:r>
       <w:r>
         <w:rPr>
@@ -3070,6 +3881,7 @@
         </w:rPr>
         <w:t>‏</w:t>
       </w:r>
+      <w:proofErr w:type="gramEnd"/>
     </w:p>
     <w:p/>
     <w:p>
@@ -3091,7 +3903,37 @@
           <w:shd w:val="clear" w:color="auto" w:fill="FFFFFF"/>
           <w:lang w:eastAsia="ja-JP"/>
         </w:rPr>
-        <w:t>TKACZYK, Rafal, et al. Cataloging design patterns for internet of things artifact integration. In: 2018 IEEE International Conference on Communications Workshops (ICC Workshops). IEEE, 2018. p. 1-6.</w:t>
+        <w:t xml:space="preserve">TKACZYK, </w:t>
+      </w:r>
+      <w:proofErr w:type="spellStart"/>
+      <w:r>
+        <w:rPr>
+          <w:rFonts w:eastAsia="Times New Roman" w:cs="Times New Roman"/>
+          <w:color w:val="333333"/>
+          <w:shd w:val="clear" w:color="auto" w:fill="FFFFFF"/>
+          <w:lang w:eastAsia="ja-JP"/>
+        </w:rPr>
+        <w:t>Rafal</w:t>
+      </w:r>
+      <w:proofErr w:type="spellEnd"/>
+      <w:r>
+        <w:rPr>
+          <w:rFonts w:eastAsia="Times New Roman" w:cs="Times New Roman"/>
+          <w:color w:val="333333"/>
+          <w:shd w:val="clear" w:color="auto" w:fill="FFFFFF"/>
+          <w:lang w:eastAsia="ja-JP"/>
+        </w:rPr>
+        <w:t>, et al. Cataloging design patterns for internet of things artifact integration. In: 2018 IEEE International Conference on Communications Workshops (ICC Workshops). IEEE, 2018. p. 1-</w:t>
+      </w:r>
+      <w:proofErr w:type="gramStart"/>
+      <w:r>
+        <w:rPr>
+          <w:rFonts w:eastAsia="Times New Roman" w:cs="Times New Roman"/>
+          <w:color w:val="333333"/>
+          <w:shd w:val="clear" w:color="auto" w:fill="FFFFFF"/>
+          <w:lang w:eastAsia="ja-JP"/>
+        </w:rPr>
+        <w:t>6.</w:t>
       </w:r>
       <w:r>
         <w:rPr>
@@ -3103,6 +3945,7 @@
         </w:rPr>
         <w:t>‏</w:t>
       </w:r>
+      <w:proofErr w:type="gramEnd"/>
     </w:p>
     <w:p>
       <w:pPr>
@@ -3137,7 +3980,27 @@
           <w:shd w:val="clear" w:color="auto" w:fill="FFFFFF"/>
           <w:lang w:eastAsia="ja-JP"/>
         </w:rPr>
-        <w:t>NTULI, Nonhlanhla; ABU-MAHFOUZ, Adnan. A simple security architecture for smart water management system. </w:t>
+        <w:t xml:space="preserve">NTULI, </w:t>
+      </w:r>
+      <w:proofErr w:type="spellStart"/>
+      <w:r>
+        <w:rPr>
+          <w:rFonts w:eastAsia="Times New Roman" w:cs="Arial"/>
+          <w:color w:val="222222"/>
+          <w:shd w:val="clear" w:color="auto" w:fill="FFFFFF"/>
+          <w:lang w:eastAsia="ja-JP"/>
+        </w:rPr>
+        <w:t>Nonhlanhla</w:t>
+      </w:r>
+      <w:proofErr w:type="spellEnd"/>
+      <w:r>
+        <w:rPr>
+          <w:rFonts w:eastAsia="Times New Roman" w:cs="Arial"/>
+          <w:color w:val="222222"/>
+          <w:shd w:val="clear" w:color="auto" w:fill="FFFFFF"/>
+          <w:lang w:eastAsia="ja-JP"/>
+        </w:rPr>
+        <w:t>; ABU-MAHFOUZ, Adnan. A simple security architecture for smart water management system. </w:t>
       </w:r>
       <w:r>
         <w:rPr>
@@ -3157,7 +4020,17 @@
           <w:shd w:val="clear" w:color="auto" w:fill="FFFFFF"/>
           <w:lang w:eastAsia="ja-JP"/>
         </w:rPr>
-        <w:t>, 2016, 83: 1164-1169.</w:t>
+        <w:t>, 2016, 83: 1164-</w:t>
+      </w:r>
+      <w:proofErr w:type="gramStart"/>
+      <w:r>
+        <w:rPr>
+          <w:rFonts w:eastAsia="Times New Roman" w:cs="Arial"/>
+          <w:color w:val="222222"/>
+          <w:shd w:val="clear" w:color="auto" w:fill="FFFFFF"/>
+          <w:lang w:eastAsia="ja-JP"/>
+        </w:rPr>
+        <w:t>1169.</w:t>
       </w:r>
       <w:r>
         <w:rPr>
@@ -3169,6 +4042,7 @@
         </w:rPr>
         <w:t>‏</w:t>
       </w:r>
+      <w:proofErr w:type="gramEnd"/>
     </w:p>
     <w:p>
       <w:pPr>
@@ -3215,7 +4089,15 @@
           <w:rFonts w:eastAsia="Times New Roman" w:cs="Arial"/>
           <w:lang w:eastAsia="ja-JP"/>
         </w:rPr>
-        <w:t>. 2018. p. 32-47.</w:t>
+        <w:t>. 2018. p. 32-</w:t>
+      </w:r>
+      <w:proofErr w:type="gramStart"/>
+      <w:r>
+        <w:rPr>
+          <w:rFonts w:eastAsia="Times New Roman" w:cs="Arial"/>
+          <w:lang w:eastAsia="ja-JP"/>
+        </w:rPr>
+        <w:t>47.</w:t>
       </w:r>
       <w:r>
         <w:rPr>
@@ -3225,6 +4107,7 @@
         </w:rPr>
         <w:t>‏</w:t>
       </w:r>
+      <w:proofErr w:type="gramEnd"/>
     </w:p>
     <w:p>
       <w:pPr>
@@ -3246,7 +4129,63 @@
           <w:rFonts w:eastAsia="Times New Roman" w:cs="Times New Roman"/>
           <w:lang w:eastAsia="ja-JP"/>
         </w:rPr>
-        <w:t>[5] PERIYASAMY, Kasi; ALAGAR, Vangalur; WAN, KaiYu. Dependable design for elderly health care. In: 2017 Federated Conference on Computer Science and Information Systems (FedCSIS). IEEE, 2017. p. 803-806.</w:t>
+        <w:t xml:space="preserve">[5] PERIYASAMY, Kasi; ALAGAR, </w:t>
+      </w:r>
+      <w:proofErr w:type="spellStart"/>
+      <w:r>
+        <w:rPr>
+          <w:rFonts w:eastAsia="Times New Roman" w:cs="Times New Roman"/>
+          <w:lang w:eastAsia="ja-JP"/>
+        </w:rPr>
+        <w:t>Vangalur</w:t>
+      </w:r>
+      <w:proofErr w:type="spellEnd"/>
+      <w:r>
+        <w:rPr>
+          <w:rFonts w:eastAsia="Times New Roman" w:cs="Times New Roman"/>
+          <w:lang w:eastAsia="ja-JP"/>
+        </w:rPr>
+        <w:t xml:space="preserve">; WAN, </w:t>
+      </w:r>
+      <w:proofErr w:type="spellStart"/>
+      <w:r>
+        <w:rPr>
+          <w:rFonts w:eastAsia="Times New Roman" w:cs="Times New Roman"/>
+          <w:lang w:eastAsia="ja-JP"/>
+        </w:rPr>
+        <w:t>KaiYu</w:t>
+      </w:r>
+      <w:proofErr w:type="spellEnd"/>
+      <w:r>
+        <w:rPr>
+          <w:rFonts w:eastAsia="Times New Roman" w:cs="Times New Roman"/>
+          <w:lang w:eastAsia="ja-JP"/>
+        </w:rPr>
+        <w:t>. Dependable design for elderly health care. In: 2017 Federated Conference on Computer Science and Information Systems (</w:t>
+      </w:r>
+      <w:proofErr w:type="spellStart"/>
+      <w:r>
+        <w:rPr>
+          <w:rFonts w:eastAsia="Times New Roman" w:cs="Times New Roman"/>
+          <w:lang w:eastAsia="ja-JP"/>
+        </w:rPr>
+        <w:t>FedCSIS</w:t>
+      </w:r>
+      <w:proofErr w:type="spellEnd"/>
+      <w:r>
+        <w:rPr>
+          <w:rFonts w:eastAsia="Times New Roman" w:cs="Times New Roman"/>
+          <w:lang w:eastAsia="ja-JP"/>
+        </w:rPr>
+        <w:t>). IEEE, 2017. p. 803-</w:t>
+      </w:r>
+      <w:proofErr w:type="gramStart"/>
+      <w:r>
+        <w:rPr>
+          <w:rFonts w:eastAsia="Times New Roman" w:cs="Times New Roman"/>
+          <w:lang w:eastAsia="ja-JP"/>
+        </w:rPr>
+        <w:t>806.</w:t>
       </w:r>
       <w:r>
         <w:rPr>
@@ -3256,6 +4195,7 @@
         </w:rPr>
         <w:t>‏</w:t>
       </w:r>
+      <w:proofErr w:type="gramEnd"/>
     </w:p>
     <w:p>
       <w:pPr>
@@ -3277,7 +4217,63 @@
           <w:rFonts w:eastAsia="Times New Roman" w:cs="Times New Roman"/>
           <w:lang w:eastAsia="ja-JP"/>
         </w:rPr>
-        <w:t>[6] QANBARI, Soheil, et al. IoT design patterns: computational constructs to design, build and engineer edge applications. In: 2016 IEEE first international conference on Internet-of-Things design and implementation (IoTDI). IEEE, 2016. p. 277-282.</w:t>
+        <w:t xml:space="preserve">[6] QANBARI, </w:t>
+      </w:r>
+      <w:proofErr w:type="spellStart"/>
+      <w:r>
+        <w:rPr>
+          <w:rFonts w:eastAsia="Times New Roman" w:cs="Times New Roman"/>
+          <w:lang w:eastAsia="ja-JP"/>
+        </w:rPr>
+        <w:t>Soheil</w:t>
+      </w:r>
+      <w:proofErr w:type="spellEnd"/>
+      <w:r>
+        <w:rPr>
+          <w:rFonts w:eastAsia="Times New Roman" w:cs="Times New Roman"/>
+          <w:lang w:eastAsia="ja-JP"/>
+        </w:rPr>
+        <w:t xml:space="preserve">, et al. </w:t>
+      </w:r>
+      <w:proofErr w:type="spellStart"/>
+      <w:r>
+        <w:rPr>
+          <w:rFonts w:eastAsia="Times New Roman" w:cs="Times New Roman"/>
+          <w:lang w:eastAsia="ja-JP"/>
+        </w:rPr>
+        <w:t>IoT</w:t>
+      </w:r>
+      <w:proofErr w:type="spellEnd"/>
+      <w:r>
+        <w:rPr>
+          <w:rFonts w:eastAsia="Times New Roman" w:cs="Times New Roman"/>
+          <w:lang w:eastAsia="ja-JP"/>
+        </w:rPr>
+        <w:t xml:space="preserve"> design patterns: computational constructs to design, build and engineer edge applications. In: 2016 IEEE first international conference on Internet-of-Things design and implementation (</w:t>
+      </w:r>
+      <w:proofErr w:type="spellStart"/>
+      <w:r>
+        <w:rPr>
+          <w:rFonts w:eastAsia="Times New Roman" w:cs="Times New Roman"/>
+          <w:lang w:eastAsia="ja-JP"/>
+        </w:rPr>
+        <w:t>IoTDI</w:t>
+      </w:r>
+      <w:proofErr w:type="spellEnd"/>
+      <w:r>
+        <w:rPr>
+          <w:rFonts w:eastAsia="Times New Roman" w:cs="Times New Roman"/>
+          <w:lang w:eastAsia="ja-JP"/>
+        </w:rPr>
+        <w:t>). IEEE, 2016. p. 277-</w:t>
+      </w:r>
+      <w:proofErr w:type="gramStart"/>
+      <w:r>
+        <w:rPr>
+          <w:rFonts w:eastAsia="Times New Roman" w:cs="Times New Roman"/>
+          <w:lang w:eastAsia="ja-JP"/>
+        </w:rPr>
+        <w:t>282.</w:t>
       </w:r>
       <w:r>
         <w:rPr>
@@ -3287,6 +4283,7 @@
         </w:rPr>
         <w:t>‏</w:t>
       </w:r>
+      <w:proofErr w:type="gramEnd"/>
     </w:p>
     <w:p>
       <w:pPr>
@@ -3308,7 +4305,31 @@
           <w:rFonts w:eastAsia="Times New Roman" w:cs="Times New Roman"/>
           <w:lang w:eastAsia="ja-JP"/>
         </w:rPr>
-        <w:t>[7] LLORET, Jaime, et al. An integrated IoT architecture for smart metering. IEEE Communications Magazine, 2016, 54.12: 50-57.</w:t>
+        <w:t xml:space="preserve">[7] LLORET, Jaime, et al. An integrated </w:t>
+      </w:r>
+      <w:proofErr w:type="spellStart"/>
+      <w:r>
+        <w:rPr>
+          <w:rFonts w:eastAsia="Times New Roman" w:cs="Times New Roman"/>
+          <w:lang w:eastAsia="ja-JP"/>
+        </w:rPr>
+        <w:t>IoT</w:t>
+      </w:r>
+      <w:proofErr w:type="spellEnd"/>
+      <w:r>
+        <w:rPr>
+          <w:rFonts w:eastAsia="Times New Roman" w:cs="Times New Roman"/>
+          <w:lang w:eastAsia="ja-JP"/>
+        </w:rPr>
+        <w:t xml:space="preserve"> architecture for smart metering. IEEE Communications Magazine, 2016, 54.12: 50-</w:t>
+      </w:r>
+      <w:proofErr w:type="gramStart"/>
+      <w:r>
+        <w:rPr>
+          <w:rFonts w:eastAsia="Times New Roman" w:cs="Times New Roman"/>
+          <w:lang w:eastAsia="ja-JP"/>
+        </w:rPr>
+        <w:t>57.</w:t>
       </w:r>
       <w:r>
         <w:rPr>
@@ -3318,6 +4339,7 @@
         </w:rPr>
         <w:t>‏</w:t>
       </w:r>
+      <w:proofErr w:type="gramEnd"/>
     </w:p>
     <w:p>
       <w:pPr>
@@ -3339,7 +4361,95 @@
           <w:rFonts w:eastAsia="Times New Roman" w:cs="Times New Roman"/>
           <w:lang w:eastAsia="ja-JP"/>
         </w:rPr>
-        <w:t>[8] MOCNEJ, Jozef, et al. Decentralised IoT architecture for efficient resources utilisation. IFAC-PapersOnLine, 2018, 51.6: 168-173.</w:t>
+        <w:t xml:space="preserve">[8] MOCNEJ, </w:t>
+      </w:r>
+      <w:proofErr w:type="spellStart"/>
+      <w:r>
+        <w:rPr>
+          <w:rFonts w:eastAsia="Times New Roman" w:cs="Times New Roman"/>
+          <w:lang w:eastAsia="ja-JP"/>
+        </w:rPr>
+        <w:t>Jozef</w:t>
+      </w:r>
+      <w:proofErr w:type="spellEnd"/>
+      <w:r>
+        <w:rPr>
+          <w:rFonts w:eastAsia="Times New Roman" w:cs="Times New Roman"/>
+          <w:lang w:eastAsia="ja-JP"/>
+        </w:rPr>
+        <w:t xml:space="preserve">, et al. </w:t>
+      </w:r>
+      <w:proofErr w:type="spellStart"/>
+      <w:r>
+        <w:rPr>
+          <w:rFonts w:eastAsia="Times New Roman" w:cs="Times New Roman"/>
+          <w:lang w:eastAsia="ja-JP"/>
+        </w:rPr>
+        <w:t>Decentralised</w:t>
+      </w:r>
+      <w:proofErr w:type="spellEnd"/>
+      <w:r>
+        <w:rPr>
+          <w:rFonts w:eastAsia="Times New Roman" w:cs="Times New Roman"/>
+          <w:lang w:eastAsia="ja-JP"/>
+        </w:rPr>
+        <w:t xml:space="preserve"> </w:t>
+      </w:r>
+      <w:proofErr w:type="spellStart"/>
+      <w:r>
+        <w:rPr>
+          <w:rFonts w:eastAsia="Times New Roman" w:cs="Times New Roman"/>
+          <w:lang w:eastAsia="ja-JP"/>
+        </w:rPr>
+        <w:t>IoT</w:t>
+      </w:r>
+      <w:proofErr w:type="spellEnd"/>
+      <w:r>
+        <w:rPr>
+          <w:rFonts w:eastAsia="Times New Roman" w:cs="Times New Roman"/>
+          <w:lang w:eastAsia="ja-JP"/>
+        </w:rPr>
+        <w:t xml:space="preserve"> architecture for efficient resources </w:t>
+      </w:r>
+      <w:proofErr w:type="spellStart"/>
+      <w:r>
+        <w:rPr>
+          <w:rFonts w:eastAsia="Times New Roman" w:cs="Times New Roman"/>
+          <w:lang w:eastAsia="ja-JP"/>
+        </w:rPr>
+        <w:t>utilisation</w:t>
+      </w:r>
+      <w:proofErr w:type="spellEnd"/>
+      <w:r>
+        <w:rPr>
+          <w:rFonts w:eastAsia="Times New Roman" w:cs="Times New Roman"/>
+          <w:lang w:eastAsia="ja-JP"/>
+        </w:rPr>
+        <w:t>. IFAC-</w:t>
+      </w:r>
+      <w:proofErr w:type="spellStart"/>
+      <w:r>
+        <w:rPr>
+          <w:rFonts w:eastAsia="Times New Roman" w:cs="Times New Roman"/>
+          <w:lang w:eastAsia="ja-JP"/>
+        </w:rPr>
+        <w:t>PapersOnLine</w:t>
+      </w:r>
+      <w:proofErr w:type="spellEnd"/>
+      <w:r>
+        <w:rPr>
+          <w:rFonts w:eastAsia="Times New Roman" w:cs="Times New Roman"/>
+          <w:lang w:eastAsia="ja-JP"/>
+        </w:rPr>
+        <w:t>, 2018, 51.6: 168-</w:t>
+      </w:r>
+      <w:proofErr w:type="gramStart"/>
+      <w:r>
+        <w:rPr>
+          <w:rFonts w:eastAsia="Times New Roman" w:cs="Times New Roman"/>
+          <w:lang w:eastAsia="ja-JP"/>
+        </w:rPr>
+        <w:t>173.</w:t>
       </w:r>
       <w:r>
         <w:rPr>
@@ -3349,6 +4459,7 @@
         </w:rPr>
         <w:t>‏</w:t>
       </w:r>
+      <w:proofErr w:type="gramEnd"/>
     </w:p>
     <w:p>
       <w:pPr>
@@ -3360,7 +4471,19 @@
     </w:p>
     <w:p>
       <w:r>
-        <w:t>[9] SHAHINZADEH, Hossein, et al. IoT architecture for smart grids. In: 2019 International Conference on Protection and Automation of Power System (IPAPS). IEEE, 2019. p. 22-30.</w:t>
+        <w:t xml:space="preserve">[9] SHAHINZADEH, Hossein, et al. </w:t>
+      </w:r>
+      <w:proofErr w:type="spellStart"/>
+      <w:r>
+        <w:t>IoT</w:t>
+      </w:r>
+      <w:proofErr w:type="spellEnd"/>
+      <w:r>
+        <w:t xml:space="preserve"> architecture for smart grids. In: 2019 International Conference on Protection and Automation of Power System (IPAPS). IEEE, 2019. p. 22-</w:t>
+      </w:r>
+      <w:proofErr w:type="gramStart"/>
+      <w:r>
+        <w:t>30.</w:t>
       </w:r>
       <w:r>
         <w:rPr>
@@ -3369,11 +4492,44 @@
         </w:rPr>
         <w:t>‏</w:t>
       </w:r>
-    </w:p>
-    <w:p/>
-    <w:p>
-      <w:r>
-        <w:t>[10] SOUMYALATHA, Shruti G. Hegde. Study of IoT: understanding IoT architecture, applications, issues and challenges. In: 1st International Conference on Innovations in Computing &amp; Net-working (ICICN16), CSE, RRCE. International Journal of Advanced Networking &amp; Applications. 2016.</w:t>
+      <w:proofErr w:type="gramEnd"/>
+    </w:p>
+    <w:p/>
+    <w:p>
+      <w:r>
+        <w:t xml:space="preserve">[10] SOUMYALATHA, </w:t>
+      </w:r>
+      <w:proofErr w:type="spellStart"/>
+      <w:r>
+        <w:t>Shruti</w:t>
+      </w:r>
+      <w:proofErr w:type="spellEnd"/>
+      <w:r>
+        <w:t xml:space="preserve"> G. </w:t>
+      </w:r>
+      <w:proofErr w:type="spellStart"/>
+      <w:r>
+        <w:t>Hegde</w:t>
+      </w:r>
+      <w:proofErr w:type="spellEnd"/>
+      <w:r>
+        <w:t xml:space="preserve">. Study of </w:t>
+      </w:r>
+      <w:proofErr w:type="spellStart"/>
+      <w:r>
+        <w:t>IoT</w:t>
+      </w:r>
+      <w:proofErr w:type="spellEnd"/>
+      <w:r>
+        <w:t xml:space="preserve">: understanding </w:t>
+      </w:r>
+      <w:proofErr w:type="spellStart"/>
+      <w:r>
+        <w:t>IoT</w:t>
+      </w:r>
+      <w:proofErr w:type="spellEnd"/>
+      <w:r>
+        <w:t xml:space="preserve"> architecture, applications, issues and challenges. In: 1st International Conference on Innovations in Computing &amp; Net-working (ICICN16), CSE, RRCE. International Journal of Advanced Networking &amp; Applications. 2016.</w:t>
       </w:r>
       <w:r>
         <w:rPr>
@@ -3386,7 +4542,19 @@
     <w:p/>
     <w:p>
       <w:r>
-        <w:t>[11] UYANIK, Cihan, et al. Brainy Home: A Virtual Smart Home and Wheelchair Control Application Powered by Brain Computer Interface. In: BIODEVICES. 2022. p. 134-141.</w:t>
+        <w:t xml:space="preserve">[11] UYANIK, </w:t>
+      </w:r>
+      <w:proofErr w:type="spellStart"/>
+      <w:r>
+        <w:t>Cihan</w:t>
+      </w:r>
+      <w:proofErr w:type="spellEnd"/>
+      <w:r>
+        <w:t>, et al. Brainy Home: A Virtual Smart Home and Wheelchair Control Application Powered by Brain Computer Interface. In: BIODEVICES. 2022. p. 134-</w:t>
+      </w:r>
+      <w:proofErr w:type="gramStart"/>
+      <w:r>
+        <w:t>141.</w:t>
       </w:r>
       <w:r>
         <w:rPr>
@@ -3395,11 +4563,24 @@
         </w:rPr>
         <w:t>‏</w:t>
       </w:r>
-    </w:p>
-    <w:p/>
-    <w:p>
-      <w:r>
-        <w:t>[12] BLOOM, Gedare, et al. Design patterns for the industrial Internet of Things. In: 2018 14th IEEE International Workshop on Factory Communication Systems (WFCS). IEEE, 2018. p. 1-10.</w:t>
+      <w:proofErr w:type="gramEnd"/>
+    </w:p>
+    <w:p/>
+    <w:p>
+      <w:r>
+        <w:t xml:space="preserve">[12] BLOOM, </w:t>
+      </w:r>
+      <w:proofErr w:type="spellStart"/>
+      <w:r>
+        <w:t>Gedare</w:t>
+      </w:r>
+      <w:proofErr w:type="spellEnd"/>
+      <w:r>
+        <w:t>, et al. Design patterns for the industrial Internet of Things. In: 2018 14th IEEE International Workshop on Factory Communication Systems (WFCS). IEEE, 2018. p. 1-</w:t>
+      </w:r>
+      <w:proofErr w:type="gramStart"/>
+      <w:r>
+        <w:t>10.</w:t>
       </w:r>
       <w:r>
         <w:rPr>
@@ -3408,12 +4589,33 @@
         </w:rPr>
         <w:t>‏</w:t>
       </w:r>
+      <w:proofErr w:type="gramEnd"/>
     </w:p>
     <w:p/>
     <w:p>
       <w:r>
         <w:lastRenderedPageBreak/>
-        <w:t>[13] SELVARAJ, Sureshkumar; SUNDARAVARADHAN, Suresh. Challenges and opportunities in IoT healthcare systems: a systematic review. SN Applied Sciences, 2020, 2.1: 1-8.</w:t>
+        <w:t xml:space="preserve">[13] SELVARAJ, </w:t>
+      </w:r>
+      <w:proofErr w:type="spellStart"/>
+      <w:r>
+        <w:t>Sureshkumar</w:t>
+      </w:r>
+      <w:proofErr w:type="spellEnd"/>
+      <w:r>
+        <w:t xml:space="preserve">; SUNDARAVARADHAN, Suresh. Challenges and opportunities in </w:t>
+      </w:r>
+      <w:proofErr w:type="spellStart"/>
+      <w:r>
+        <w:t>IoT</w:t>
+      </w:r>
+      <w:proofErr w:type="spellEnd"/>
+      <w:r>
+        <w:t xml:space="preserve"> healthcare systems: a systematic review. SN Applied Sciences, 2020, 2.1: 1-</w:t>
+      </w:r>
+      <w:proofErr w:type="gramStart"/>
+      <w:r>
+        <w:t>8.</w:t>
       </w:r>
       <w:r>
         <w:rPr>
@@ -3422,6 +4624,7 @@
         </w:rPr>
         <w:t>‏</w:t>
       </w:r>
+      <w:proofErr w:type="gramEnd"/>
     </w:p>
     <w:p/>
     <w:p>
@@ -3429,7 +4632,19 @@
         <w:t xml:space="preserve">[14] </w:t>
       </w:r>
       <w:r>
-        <w:t>CHIANG, Mung; ZHANG, Tao. Fog and IoT: An overview of research opportunities. IEEE Internet of things journal, 2016, 3.6: 854-864.</w:t>
+        <w:t xml:space="preserve">CHIANG, Mung; ZHANG, Tao. Fog and </w:t>
+      </w:r>
+      <w:proofErr w:type="spellStart"/>
+      <w:r>
+        <w:t>IoT</w:t>
+      </w:r>
+      <w:proofErr w:type="spellEnd"/>
+      <w:r>
+        <w:t>: An overview of research opportunities. IEEE Internet of things journal, 2016, 3.6: 854-</w:t>
+      </w:r>
+      <w:proofErr w:type="gramStart"/>
+      <w:r>
+        <w:t>864.</w:t>
       </w:r>
       <w:r>
         <w:rPr>
@@ -3438,6 +4653,7 @@
         </w:rPr>
         <w:t>‏</w:t>
       </w:r>
+      <w:proofErr w:type="gramEnd"/>
     </w:p>
     <w:p/>
     <w:sectPr>
@@ -3542,7 +4758,7 @@
         <w:rStyle w:val="PageNumber"/>
         <w:noProof/>
       </w:rPr>
-      <w:t>2</w:t>
+      <w:t>14</w:t>
     </w:r>
     <w:r>
       <w:rPr>
@@ -4923,618 +6139,6 @@
 </w:styles>
 </file>
 
-<file path=word/glossary/document.xml><?xml version="1.0" encoding="utf-8"?>
-<w:glossaryDocument xmlns:wpc="http://schemas.microsoft.com/office/word/2010/wordprocessingCanvas" xmlns:mo="http://schemas.microsoft.com/office/mac/office/2008/main" xmlns:mc="http://schemas.openxmlformats.org/markup-compatibility/2006" xmlns:mv="urn:schemas-microsoft-com:mac:vml" xmlns:o="urn:schemas-microsoft-com:office:office" xmlns:r="http://schemas.openxmlformats.org/officeDocument/2006/relationships" xmlns:m="http://schemas.openxmlformats.org/officeDocument/2006/math" xmlns:v="urn:schemas-microsoft-com:vml" xmlns:wp14="http://schemas.microsoft.com/office/word/2010/wordprocessingDrawing" xmlns:wp="http://schemas.openxmlformats.org/drawingml/2006/wordprocessingDrawing" xmlns:w10="urn:schemas-microsoft-com:office:word" xmlns:w="http://schemas.openxmlformats.org/wordprocessingml/2006/main" xmlns:w14="http://schemas.microsoft.com/office/word/2010/wordml" xmlns:w15="http://schemas.microsoft.com/office/word/2012/wordml" xmlns:wpg="http://schemas.microsoft.com/office/word/2010/wordprocessingGroup" xmlns:wpi="http://schemas.microsoft.com/office/word/2010/wordprocessingInk" xmlns:wne="http://schemas.microsoft.com/office/word/2006/wordml" xmlns:wps="http://schemas.microsoft.com/office/word/2010/wordprocessingShape" mc:Ignorable="w14 w15 wp14"/>
-</file>
-
-<file path=word/glossary/fontTable.xml><?xml version="1.0" encoding="utf-8"?>
-<w:fonts xmlns:mc="http://schemas.openxmlformats.org/markup-compatibility/2006" xmlns:r="http://schemas.openxmlformats.org/officeDocument/2006/relationships" xmlns:w="http://schemas.openxmlformats.org/wordprocessingml/2006/main" xmlns:w14="http://schemas.microsoft.com/office/word/2010/wordml" xmlns:w15="http://schemas.microsoft.com/office/word/2012/wordml" mc:Ignorable="w14 w15">
-  <w:font w:name="Calibri">
-    <w:panose1 w:val="020F0502020204030204"/>
-    <w:charset w:val="00"/>
-    <w:family w:val="auto"/>
-    <w:pitch w:val="variable"/>
-    <w:sig w:usb0="E00002FF" w:usb1="4000ACFF" w:usb2="00000001" w:usb3="00000000" w:csb0="0000019F" w:csb1="00000000"/>
-  </w:font>
-  <w:font w:name="Arial">
-    <w:panose1 w:val="020B0604020202020204"/>
-    <w:charset w:val="00"/>
-    <w:family w:val="auto"/>
-    <w:pitch w:val="variable"/>
-    <w:sig w:usb0="E0002AFF" w:usb1="C0007843" w:usb2="00000009" w:usb3="00000000" w:csb0="000001FF" w:csb1="00000000"/>
-  </w:font>
-  <w:font w:name="Courier New">
-    <w:panose1 w:val="02070309020205020404"/>
-    <w:charset w:val="00"/>
-    <w:family w:val="auto"/>
-    <w:pitch w:val="variable"/>
-    <w:sig w:usb0="E0002AFF" w:usb1="C0007843" w:usb2="00000009" w:usb3="00000000" w:csb0="000001FF" w:csb1="00000000"/>
-  </w:font>
-  <w:font w:name="Times New Roman">
-    <w:panose1 w:val="02020603050405020304"/>
-    <w:charset w:val="00"/>
-    <w:family w:val="auto"/>
-    <w:pitch w:val="variable"/>
-    <w:sig w:usb0="E0002AEF" w:usb1="C0007841" w:usb2="00000009" w:usb3="00000000" w:csb0="000001FF" w:csb1="00000000"/>
-  </w:font>
-  <w:font w:name="Wingdings">
-    <w:panose1 w:val="05000000000000000000"/>
-    <w:charset w:val="02"/>
-    <w:family w:val="auto"/>
-    <w:pitch w:val="variable"/>
-    <w:sig w:usb0="00000000" w:usb1="10000000" w:usb2="00000000" w:usb3="00000000" w:csb0="80000000" w:csb1="00000000"/>
-  </w:font>
-  <w:font w:name="Symbol">
-    <w:panose1 w:val="00000000000000000000"/>
-    <w:charset w:val="02"/>
-    <w:family w:val="auto"/>
-    <w:pitch w:val="variable"/>
-    <w:sig w:usb0="00000000" w:usb1="10000000" w:usb2="00000000" w:usb3="00000000" w:csb0="80000000" w:csb1="00000000"/>
-  </w:font>
-  <w:font w:name="Calibri Light">
-    <w:panose1 w:val="020F0302020204030204"/>
-    <w:charset w:val="00"/>
-    <w:family w:val="auto"/>
-    <w:pitch w:val="variable"/>
-    <w:sig w:usb0="A00002EF" w:usb1="4000207B" w:usb2="00000000" w:usb3="00000000" w:csb0="0000019F" w:csb1="00000000"/>
-  </w:font>
-  <w:font w:name="Yu Gothic Light">
-    <w:panose1 w:val="020B0300000000000000"/>
-    <w:charset w:val="80"/>
-    <w:family w:val="auto"/>
-    <w:pitch w:val="variable"/>
-    <w:sig w:usb0="E00002FF" w:usb1="2AC7FDFF" w:usb2="00000016" w:usb3="00000000" w:csb0="0002009F" w:csb1="00000000"/>
-  </w:font>
-  <w:font w:name="Yu Mincho">
-    <w:panose1 w:val="02020400000000000000"/>
-    <w:charset w:val="80"/>
-    <w:family w:val="auto"/>
-    <w:pitch w:val="variable"/>
-    <w:sig w:usb0="800002E7" w:usb1="2AC7FCFF" w:usb2="00000012" w:usb3="00000000" w:csb0="0002009F" w:csb1="00000000"/>
-  </w:font>
-  <w:font w:name="Times">
-    <w:panose1 w:val="00000500000000020000"/>
-    <w:charset w:val="00"/>
-    <w:family w:val="auto"/>
-    <w:pitch w:val="variable"/>
-    <w:sig w:usb0="00000003" w:usb1="00000000" w:usb2="00000000" w:usb3="00000000" w:csb0="00000001" w:csb1="00000000"/>
-  </w:font>
-  <w:font w:name="AppleSystemUIFontBold">
-    <w:altName w:val="Calibri"/>
-    <w:panose1 w:val="00000000000000000000"/>
-    <w:charset w:val="00"/>
-    <w:family w:val="auto"/>
-    <w:notTrueType/>
-    <w:pitch w:val="default"/>
-    <w:sig w:usb0="00000003" w:usb1="00000000" w:usb2="00000000" w:usb3="00000000" w:csb0="00000001" w:csb1="00000000"/>
-  </w:font>
-</w:fonts>
-</file>
-
-<file path=word/glossary/settings.xml><?xml version="1.0" encoding="utf-8"?>
-<w:settings xmlns:mc="http://schemas.openxmlformats.org/markup-compatibility/2006" xmlns:o="urn:schemas-microsoft-com:office:office" xmlns:r="http://schemas.openxmlformats.org/officeDocument/2006/relationships" xmlns:m="http://schemas.openxmlformats.org/officeDocument/2006/math" xmlns:v="urn:schemas-microsoft-com:vml" xmlns:w10="urn:schemas-microsoft-com:office:word" xmlns:w="http://schemas.openxmlformats.org/wordprocessingml/2006/main" xmlns:w14="http://schemas.microsoft.com/office/word/2010/wordml" xmlns:w15="http://schemas.microsoft.com/office/word/2012/wordml" xmlns:sl="http://schemas.openxmlformats.org/schemaLibrary/2006/main" mc:Ignorable="w14 w15">
-  <w:view w:val="normal"/>
-  <w:defaultTabStop w:val="720"/>
-  <w:characterSpacingControl w:val="doNotCompress"/>
-  <w:compat>
-    <w:useFELayout/>
-    <w:compatSetting w:name="compatibilityMode" w:uri="http://schemas.microsoft.com/office/word" w:val="15"/>
-    <w:compatSetting w:name="overrideTableStyleFontSizeAndJustification" w:uri="http://schemas.microsoft.com/office/word" w:val="1"/>
-    <w:compatSetting w:name="enableOpenTypeFeatures" w:uri="http://schemas.microsoft.com/office/word" w:val="1"/>
-    <w:compatSetting w:name="doNotFlipMirrorIndents" w:uri="http://schemas.microsoft.com/office/word" w:val="1"/>
-    <w:compatSetting w:name="differentiateMultirowTableHeaders" w:uri="http://schemas.microsoft.com/office/word" w:val="1"/>
-  </w:compat>
-  <w:rsids>
-    <w:rsidRoot w:val="001A271B"/>
-    <w:rsid w:val="001A271B"/>
-  </w:rsids>
-  <m:mathPr>
-    <m:mathFont m:val="Cambria Math"/>
-    <m:brkBin m:val="before"/>
-    <m:brkBinSub m:val="--"/>
-    <m:smallFrac m:val="0"/>
-    <m:dispDef/>
-    <m:lMargin m:val="0"/>
-    <m:rMargin m:val="0"/>
-    <m:defJc m:val="centerGroup"/>
-    <m:wrapIndent m:val="1440"/>
-    <m:intLim m:val="subSup"/>
-    <m:naryLim m:val="undOvr"/>
-  </m:mathPr>
-  <w:themeFontLang w:val="en-US" w:eastAsia="ja-JP" w:bidi="he-IL"/>
-  <w:clrSchemeMapping w:bg1="light1" w:t1="dark1" w:bg2="light2" w:t2="dark2" w:accent1="accent1" w:accent2="accent2" w:accent3="accent3" w:accent4="accent4" w:accent5="accent5" w:accent6="accent6" w:hyperlink="hyperlink" w:followedHyperlink="followedHyperlink"/>
-  <w:decimalSymbol w:val="."/>
-  <w:listSeparator w:val=","/>
-  <w14:defaultImageDpi w14:val="32767"/>
-  <w15:chartTrackingRefBased/>
-</w:settings>
-</file>
-
-<file path=word/glossary/styles.xml><?xml version="1.0" encoding="utf-8"?>
-<w:styles xmlns:mc="http://schemas.openxmlformats.org/markup-compatibility/2006" xmlns:r="http://schemas.openxmlformats.org/officeDocument/2006/relationships" xmlns:w="http://schemas.openxmlformats.org/wordprocessingml/2006/main" xmlns:w14="http://schemas.microsoft.com/office/word/2010/wordml" xmlns:w15="http://schemas.microsoft.com/office/word/2012/wordml" mc:Ignorable="w14 w15">
-  <w:docDefaults>
-    <w:rPrDefault>
-      <w:rPr>
-        <w:rFonts w:asciiTheme="minorHAnsi" w:eastAsiaTheme="minorEastAsia" w:hAnsiTheme="minorHAnsi" w:cstheme="minorBidi"/>
-        <w:sz w:val="24"/>
-        <w:szCs w:val="24"/>
-        <w:lang w:val="en-US" w:eastAsia="ja-JP" w:bidi="he-IL"/>
-      </w:rPr>
-    </w:rPrDefault>
-    <w:pPrDefault/>
-  </w:docDefaults>
-  <w:latentStyles w:defLockedState="0" w:defUIPriority="99" w:defSemiHidden="0" w:defUnhideWhenUsed="0" w:defQFormat="0" w:count="380">
-    <w:lsdException w:name="Normal" w:uiPriority="0" w:qFormat="1"/>
-    <w:lsdException w:name="heading 1" w:uiPriority="9" w:qFormat="1"/>
-    <w:lsdException w:name="heading 2" w:semiHidden="1" w:uiPriority="9" w:unhideWhenUsed="1" w:qFormat="1"/>
-    <w:lsdException w:name="heading 3" w:semiHidden="1" w:uiPriority="9" w:unhideWhenUsed="1" w:qFormat="1"/>
-    <w:lsdException w:name="heading 4" w:semiHidden="1" w:uiPriority="9" w:unhideWhenUsed="1" w:qFormat="1"/>
-    <w:lsdException w:name="heading 5" w:semiHidden="1" w:uiPriority="9" w:unhideWhenUsed="1" w:qFormat="1"/>
-    <w:lsdException w:name="heading 6" w:semiHidden="1" w:uiPriority="9" w:unhideWhenUsed="1" w:qFormat="1"/>
-    <w:lsdException w:name="heading 7" w:semiHidden="1" w:uiPriority="9" w:unhideWhenUsed="1" w:qFormat="1"/>
-    <w:lsdException w:name="heading 8" w:semiHidden="1" w:uiPriority="9" w:unhideWhenUsed="1" w:qFormat="1"/>
-    <w:lsdException w:name="heading 9" w:semiHidden="1" w:uiPriority="9" w:unhideWhenUsed="1" w:qFormat="1"/>
-    <w:lsdException w:name="index 1" w:semiHidden="1" w:unhideWhenUsed="1"/>
-    <w:lsdException w:name="index 2" w:semiHidden="1" w:unhideWhenUsed="1"/>
-    <w:lsdException w:name="index 3" w:semiHidden="1" w:unhideWhenUsed="1"/>
-    <w:lsdException w:name="index 4" w:semiHidden="1" w:unhideWhenUsed="1"/>
-    <w:lsdException w:name="index 5" w:semiHidden="1" w:unhideWhenUsed="1"/>
-    <w:lsdException w:name="index 6" w:semiHidden="1" w:unhideWhenUsed="1"/>
-    <w:lsdException w:name="index 7" w:semiHidden="1" w:unhideWhenUsed="1"/>
-    <w:lsdException w:name="index 8" w:semiHidden="1" w:unhideWhenUsed="1"/>
-    <w:lsdException w:name="index 9" w:semiHidden="1" w:unhideWhenUsed="1"/>
-    <w:lsdException w:name="toc 1" w:semiHidden="1" w:uiPriority="39" w:unhideWhenUsed="1"/>
-    <w:lsdException w:name="toc 2" w:semiHidden="1" w:uiPriority="39" w:unhideWhenUsed="1"/>
-    <w:lsdException w:name="toc 3" w:semiHidden="1" w:uiPriority="39" w:unhideWhenUsed="1"/>
-    <w:lsdException w:name="toc 4" w:semiHidden="1" w:uiPriority="39" w:unhideWhenUsed="1"/>
-    <w:lsdException w:name="toc 5" w:semiHidden="1" w:uiPriority="39" w:unhideWhenUsed="1"/>
-    <w:lsdException w:name="toc 6" w:semiHidden="1" w:uiPriority="39" w:unhideWhenUsed="1"/>
-    <w:lsdException w:name="toc 7" w:semiHidden="1" w:uiPriority="39" w:unhideWhenUsed="1"/>
-    <w:lsdException w:name="toc 8" w:semiHidden="1" w:uiPriority="39" w:unhideWhenUsed="1"/>
-    <w:lsdException w:name="toc 9" w:semiHidden="1" w:uiPriority="39" w:unhideWhenUsed="1"/>
-    <w:lsdException w:name="Normal Indent" w:semiHidden="1" w:unhideWhenUsed="1"/>
-    <w:lsdException w:name="footnote text" w:semiHidden="1" w:unhideWhenUsed="1"/>
-    <w:lsdException w:name="annotation text" w:semiHidden="1" w:unhideWhenUsed="1"/>
-    <w:lsdException w:name="header" w:semiHidden="1" w:unhideWhenUsed="1"/>
-    <w:lsdException w:name="footer" w:semiHidden="1" w:unhideWhenUsed="1"/>
-    <w:lsdException w:name="index heading" w:semiHidden="1" w:unhideWhenUsed="1"/>
-    <w:lsdException w:name="caption" w:semiHidden="1" w:uiPriority="35" w:unhideWhenUsed="1" w:qFormat="1"/>
-    <w:lsdException w:name="table of figures" w:semiHidden="1" w:unhideWhenUsed="1"/>
-    <w:lsdException w:name="envelope address" w:semiHidden="1" w:unhideWhenUsed="1"/>
-    <w:lsdException w:name="envelope return" w:semiHidden="1" w:unhideWhenUsed="1"/>
-    <w:lsdException w:name="footnote reference" w:semiHidden="1" w:unhideWhenUsed="1"/>
-    <w:lsdException w:name="annotation reference" w:semiHidden="1" w:unhideWhenUsed="1"/>
-    <w:lsdException w:name="line number" w:semiHidden="1" w:unhideWhenUsed="1"/>
-    <w:lsdException w:name="page number" w:semiHidden="1" w:unhideWhenUsed="1"/>
-    <w:lsdException w:name="endnote reference" w:semiHidden="1" w:unhideWhenUsed="1"/>
-    <w:lsdException w:name="endnote text" w:semiHidden="1" w:unhideWhenUsed="1"/>
-    <w:lsdException w:name="table of authorities" w:semiHidden="1" w:unhideWhenUsed="1"/>
-    <w:lsdException w:name="macro" w:semiHidden="1" w:unhideWhenUsed="1"/>
-    <w:lsdException w:name="toa heading" w:semiHidden="1" w:unhideWhenUsed="1"/>
-    <w:lsdException w:name="List" w:semiHidden="1" w:unhideWhenUsed="1"/>
-    <w:lsdException w:name="List Bullet" w:semiHidden="1" w:unhideWhenUsed="1"/>
-    <w:lsdException w:name="List Number" w:semiHidden="1" w:unhideWhenUsed="1"/>
-    <w:lsdException w:name="List 2" w:semiHidden="1" w:unhideWhenUsed="1"/>
-    <w:lsdException w:name="List 3" w:semiHidden="1" w:unhideWhenUsed="1"/>
-    <w:lsdException w:name="List 4" w:semiHidden="1" w:unhideWhenUsed="1"/>
-    <w:lsdException w:name="List 5" w:semiHidden="1" w:unhideWhenUsed="1"/>
-    <w:lsdException w:name="List Bullet 2" w:semiHidden="1" w:unhideWhenUsed="1"/>
-    <w:lsdException w:name="List Bullet 3" w:semiHidden="1" w:unhideWhenUsed="1"/>
-    <w:lsdException w:name="List Bullet 4" w:semiHidden="1" w:unhideWhenUsed="1"/>
-    <w:lsdException w:name="List Bullet 5" w:semiHidden="1" w:unhideWhenUsed="1"/>
-    <w:lsdException w:name="List Number 2" w:semiHidden="1" w:unhideWhenUsed="1"/>
-    <w:lsdException w:name="List Number 3" w:semiHidden="1" w:unhideWhenUsed="1"/>
-    <w:lsdException w:name="List Number 4" w:semiHidden="1" w:unhideWhenUsed="1"/>
-    <w:lsdException w:name="List Number 5" w:semiHidden="1" w:unhideWhenUsed="1"/>
-    <w:lsdException w:name="Title" w:uiPriority="10" w:qFormat="1"/>
-    <w:lsdException w:name="Closing" w:semiHidden="1" w:unhideWhenUsed="1"/>
-    <w:lsdException w:name="Signature" w:semiHidden="1" w:unhideWhenUsed="1"/>
-    <w:lsdException w:name="Default Paragraph Font" w:semiHidden="1" w:uiPriority="1" w:unhideWhenUsed="1"/>
-    <w:lsdException w:name="Body Text" w:semiHidden="1" w:unhideWhenUsed="1"/>
-    <w:lsdException w:name="Body Text Indent" w:semiHidden="1" w:unhideWhenUsed="1"/>
-    <w:lsdException w:name="List Continue" w:semiHidden="1" w:unhideWhenUsed="1"/>
-    <w:lsdException w:name="List Continue 2" w:semiHidden="1" w:unhideWhenUsed="1"/>
-    <w:lsdException w:name="List Continue 3" w:semiHidden="1" w:unhideWhenUsed="1"/>
-    <w:lsdException w:name="List Continue 4" w:semiHidden="1" w:unhideWhenUsed="1"/>
-    <w:lsdException w:name="List Continue 5" w:semiHidden="1" w:unhideWhenUsed="1"/>
-    <w:lsdException w:name="Message Header" w:semiHidden="1" w:unhideWhenUsed="1"/>
-    <w:lsdException w:name="Subtitle" w:uiPriority="11" w:qFormat="1"/>
-    <w:lsdException w:name="Salutation" w:semiHidden="1" w:unhideWhenUsed="1"/>
-    <w:lsdException w:name="Date" w:semiHidden="1" w:unhideWhenUsed="1"/>
-    <w:lsdException w:name="Body Text First Indent" w:semiHidden="1" w:unhideWhenUsed="1"/>
-    <w:lsdException w:name="Body Text First Indent 2" w:semiHidden="1" w:unhideWhenUsed="1"/>
-    <w:lsdException w:name="Note Heading" w:semiHidden="1" w:unhideWhenUsed="1"/>
-    <w:lsdException w:name="Body Text 2" w:semiHidden="1" w:unhideWhenUsed="1"/>
-    <w:lsdException w:name="Body Text 3" w:semiHidden="1" w:unhideWhenUsed="1"/>
-    <w:lsdException w:name="Body Text Indent 2" w:semiHidden="1" w:unhideWhenUsed="1"/>
-    <w:lsdException w:name="Body Text Indent 3" w:semiHidden="1" w:unhideWhenUsed="1"/>
-    <w:lsdException w:name="Block Text" w:semiHidden="1" w:unhideWhenUsed="1"/>
-    <w:lsdException w:name="Hyperlink" w:semiHidden="1" w:unhideWhenUsed="1"/>
-    <w:lsdException w:name="FollowedHyperlink" w:semiHidden="1" w:unhideWhenUsed="1"/>
-    <w:lsdException w:name="Strong" w:uiPriority="22" w:qFormat="1"/>
-    <w:lsdException w:name="Emphasis" w:uiPriority="20" w:qFormat="1"/>
-    <w:lsdException w:name="Document Map" w:semiHidden="1" w:unhideWhenUsed="1"/>
-    <w:lsdException w:name="Plain Text" w:semiHidden="1" w:unhideWhenUsed="1"/>
-    <w:lsdException w:name="E-mail Signature" w:semiHidden="1" w:unhideWhenUsed="1"/>
-    <w:lsdException w:name="HTML Top of Form" w:semiHidden="1" w:unhideWhenUsed="1"/>
-    <w:lsdException w:name="HTML Bottom of Form" w:semiHidden="1" w:unhideWhenUsed="1"/>
-    <w:lsdException w:name="Normal (Web)" w:semiHidden="1" w:unhideWhenUsed="1"/>
-    <w:lsdException w:name="HTML Acronym" w:semiHidden="1" w:unhideWhenUsed="1"/>
-    <w:lsdException w:name="HTML Address" w:semiHidden="1" w:unhideWhenUsed="1"/>
-    <w:lsdException w:name="HTML Cite" w:semiHidden="1" w:unhideWhenUsed="1"/>
-    <w:lsdException w:name="HTML Code" w:semiHidden="1" w:unhideWhenUsed="1"/>
-    <w:lsdException w:name="HTML Definition" w:semiHidden="1" w:unhideWhenUsed="1"/>
-    <w:lsdException w:name="HTML Keyboard" w:semiHidden="1" w:unhideWhenUsed="1"/>
-    <w:lsdException w:name="HTML Preformatted" w:semiHidden="1" w:unhideWhenUsed="1"/>
-    <w:lsdException w:name="HTML Sample" w:semiHidden="1" w:unhideWhenUsed="1"/>
-    <w:lsdException w:name="HTML Typewriter" w:semiHidden="1" w:unhideWhenUsed="1"/>
-    <w:lsdException w:name="HTML Variable" w:semiHidden="1" w:unhideWhenUsed="1"/>
-    <w:lsdException w:name="Normal Table" w:semiHidden="1" w:unhideWhenUsed="1"/>
-    <w:lsdException w:name="annotation subject" w:semiHidden="1" w:unhideWhenUsed="1"/>
-    <w:lsdException w:name="No List" w:semiHidden="1" w:unhideWhenUsed="1"/>
-    <w:lsdException w:name="Outline List 1" w:semiHidden="1" w:unhideWhenUsed="1"/>
-    <w:lsdException w:name="Outline List 2" w:semiHidden="1" w:unhideWhenUsed="1"/>
-    <w:lsdException w:name="Outline List 3" w:semiHidden="1" w:unhideWhenUsed="1"/>
-    <w:lsdException w:name="Table Simple 1" w:semiHidden="1" w:unhideWhenUsed="1"/>
-    <w:lsdException w:name="Table Simple 2" w:semiHidden="1" w:unhideWhenUsed="1"/>
-    <w:lsdException w:name="Table Simple 3" w:semiHidden="1" w:unhideWhenUsed="1"/>
-    <w:lsdException w:name="Table Classic 1" w:semiHidden="1" w:unhideWhenUsed="1"/>
-    <w:lsdException w:name="Table Classic 2" w:semiHidden="1" w:unhideWhenUsed="1"/>
-    <w:lsdException w:name="Table Classic 3" w:semiHidden="1" w:unhideWhenUsed="1"/>
-    <w:lsdException w:name="Table Classic 4" w:semiHidden="1" w:unhideWhenUsed="1"/>
-    <w:lsdException w:name="Table Colorful 1" w:semiHidden="1" w:unhideWhenUsed="1"/>
-    <w:lsdException w:name="Table Colorful 2" w:semiHidden="1" w:unhideWhenUsed="1"/>
-    <w:lsdException w:name="Table Colorful 3" w:semiHidden="1" w:unhideWhenUsed="1"/>
-    <w:lsdException w:name="Table Columns 1" w:semiHidden="1" w:unhideWhenUsed="1"/>
-    <w:lsdException w:name="Table Columns 2" w:semiHidden="1" w:unhideWhenUsed="1"/>
-    <w:lsdException w:name="Table Columns 3" w:semiHidden="1" w:unhideWhenUsed="1"/>
-    <w:lsdException w:name="Table Columns 4" w:semiHidden="1" w:unhideWhenUsed="1"/>
-    <w:lsdException w:name="Table Columns 5" w:semiHidden="1" w:unhideWhenUsed="1"/>
-    <w:lsdException w:name="Table Grid 1" w:semiHidden="1" w:unhideWhenUsed="1"/>
-    <w:lsdException w:name="Table Grid 2" w:semiHidden="1" w:unhideWhenUsed="1"/>
-    <w:lsdException w:name="Table Grid 3" w:semiHidden="1" w:unhideWhenUsed="1"/>
-    <w:lsdException w:name="Table Grid 4" w:semiHidden="1" w:unhideWhenUsed="1"/>
-    <w:lsdException w:name="Table Grid 5" w:semiHidden="1" w:unhideWhenUsed="1"/>
-    <w:lsdException w:name="Table Grid 6" w:semiHidden="1" w:unhideWhenUsed="1"/>
-    <w:lsdException w:name="Table Grid 7" w:semiHidden="1" w:unhideWhenUsed="1"/>
-    <w:lsdException w:name="Table Grid 8" w:semiHidden="1" w:unhideWhenUsed="1"/>
-    <w:lsdException w:name="Table List 1" w:semiHidden="1" w:unhideWhenUsed="1"/>
-    <w:lsdException w:name="Table List 2" w:semiHidden="1" w:unhideWhenUsed="1"/>
-    <w:lsdException w:name="Table List 3" w:semiHidden="1" w:unhideWhenUsed="1"/>
-    <w:lsdException w:name="Table List 4" w:semiHidden="1" w:unhideWhenUsed="1"/>
-    <w:lsdException w:name="Table List 5" w:semiHidden="1" w:unhideWhenUsed="1"/>
-    <w:lsdException w:name="Table List 6" w:semiHidden="1" w:unhideWhenUsed="1"/>
-    <w:lsdException w:name="Table List 7" w:semiHidden="1" w:unhideWhenUsed="1"/>
-    <w:lsdException w:name="Table List 8" w:semiHidden="1" w:unhideWhenUsed="1"/>
-    <w:lsdException w:name="Table 3D effects 1" w:semiHidden="1" w:unhideWhenUsed="1"/>
-    <w:lsdException w:name="Table 3D effects 2" w:semiHidden="1" w:unhideWhenUsed="1"/>
-    <w:lsdException w:name="Table 3D effects 3" w:semiHidden="1" w:unhideWhenUsed="1"/>
-    <w:lsdException w:name="Table Contemporary" w:semiHidden="1" w:unhideWhenUsed="1"/>
-    <w:lsdException w:name="Table Elegant" w:semiHidden="1" w:unhideWhenUsed="1"/>
-    <w:lsdException w:name="Table Professional" w:semiHidden="1" w:unhideWhenUsed="1"/>
-    <w:lsdException w:name="Table Subtle 1" w:semiHidden="1" w:unhideWhenUsed="1"/>
-    <w:lsdException w:name="Table Subtle 2" w:semiHidden="1" w:unhideWhenUsed="1"/>
-    <w:lsdException w:name="Table Web 1" w:semiHidden="1" w:unhideWhenUsed="1"/>
-    <w:lsdException w:name="Table Web 2" w:semiHidden="1" w:unhideWhenUsed="1"/>
-    <w:lsdException w:name="Table Web 3" w:semiHidden="1" w:unhideWhenUsed="1"/>
-    <w:lsdException w:name="Balloon Text" w:semiHidden="1" w:unhideWhenUsed="1"/>
-    <w:lsdException w:name="Table Grid" w:uiPriority="39"/>
-    <w:lsdException w:name="Table Theme" w:semiHidden="1" w:unhideWhenUsed="1"/>
-    <w:lsdException w:name="Note Level 1" w:semiHidden="1" w:unhideWhenUsed="1"/>
-    <w:lsdException w:name="Note Level 2" w:semiHidden="1" w:unhideWhenUsed="1"/>
-    <w:lsdException w:name="Note Level 3" w:semiHidden="1" w:unhideWhenUsed="1"/>
-    <w:lsdException w:name="Note Level 4" w:semiHidden="1" w:unhideWhenUsed="1"/>
-    <w:lsdException w:name="Note Level 5" w:semiHidden="1" w:unhideWhenUsed="1"/>
-    <w:lsdException w:name="Note Level 6" w:semiHidden="1" w:unhideWhenUsed="1"/>
-    <w:lsdException w:name="Note Level 7" w:semiHidden="1" w:unhideWhenUsed="1"/>
-    <w:lsdException w:name="Note Level 8" w:semiHidden="1" w:unhideWhenUsed="1"/>
-    <w:lsdException w:name="Note Level 9" w:semiHidden="1" w:unhideWhenUsed="1"/>
-    <w:lsdException w:name="Placeholder Text" w:semiHidden="1"/>
-    <w:lsdException w:name="No Spacing" w:uiPriority="1" w:qFormat="1"/>
-    <w:lsdException w:name="Light Shading" w:uiPriority="60"/>
-    <w:lsdException w:name="Light List" w:uiPriority="61"/>
-    <w:lsdException w:name="Light Grid" w:uiPriority="62"/>
-    <w:lsdException w:name="Medium Shading 1" w:uiPriority="63"/>
-    <w:lsdException w:name="Medium Shading 2" w:uiPriority="64"/>
-    <w:lsdException w:name="Medium List 1" w:uiPriority="65"/>
-    <w:lsdException w:name="Medium List 2" w:uiPriority="66"/>
-    <w:lsdException w:name="Medium Grid 1" w:uiPriority="67"/>
-    <w:lsdException w:name="Medium Grid 2" w:uiPriority="68"/>
-    <w:lsdException w:name="Medium Grid 3" w:uiPriority="69"/>
-    <w:lsdException w:name="Dark List" w:uiPriority="70"/>
-    <w:lsdException w:name="Colorful Shading" w:uiPriority="71"/>
-    <w:lsdException w:name="Colorful List" w:uiPriority="72"/>
-    <w:lsdException w:name="Colorful Grid" w:uiPriority="73"/>
-    <w:lsdException w:name="Light Shading Accent 1" w:uiPriority="60"/>
-    <w:lsdException w:name="Light List Accent 1" w:uiPriority="61"/>
-    <w:lsdException w:name="Light Grid Accent 1" w:uiPriority="62"/>
-    <w:lsdException w:name="Medium Shading 1 Accent 1" w:uiPriority="63"/>
-    <w:lsdException w:name="Medium Shading 2 Accent 1" w:uiPriority="64"/>
-    <w:lsdException w:name="Medium List 1 Accent 1" w:uiPriority="65"/>
-    <w:lsdException w:name="Revision" w:semiHidden="1"/>
-    <w:lsdException w:name="List Paragraph" w:uiPriority="34" w:qFormat="1"/>
-    <w:lsdException w:name="Quote" w:uiPriority="29" w:qFormat="1"/>
-    <w:lsdException w:name="Intense Quote" w:uiPriority="30" w:qFormat="1"/>
-    <w:lsdException w:name="Medium List 2 Accent 1" w:uiPriority="66"/>
-    <w:lsdException w:name="Medium Grid 1 Accent 1" w:uiPriority="67"/>
-    <w:lsdException w:name="Medium Grid 2 Accent 1" w:uiPriority="68"/>
-    <w:lsdException w:name="Medium Grid 3 Accent 1" w:uiPriority="69"/>
-    <w:lsdException w:name="Dark List Accent 1" w:uiPriority="70"/>
-    <w:lsdException w:name="Colorful Shading Accent 1" w:uiPriority="71"/>
-    <w:lsdException w:name="Colorful List Accent 1" w:uiPriority="72"/>
-    <w:lsdException w:name="Colorful Grid Accent 1" w:uiPriority="73"/>
-    <w:lsdException w:name="Light Shading Accent 2" w:uiPriority="60"/>
-    <w:lsdException w:name="Light List Accent 2" w:uiPriority="61"/>
-    <w:lsdException w:name="Light Grid Accent 2" w:uiPriority="62"/>
-    <w:lsdException w:name="Medium Shading 1 Accent 2" w:uiPriority="63"/>
-    <w:lsdException w:name="Medium Shading 2 Accent 2" w:uiPriority="64"/>
-    <w:lsdException w:name="Medium List 1 Accent 2" w:uiPriority="65"/>
-    <w:lsdException w:name="Medium List 2 Accent 2" w:uiPriority="66"/>
-    <w:lsdException w:name="Medium Grid 1 Accent 2" w:uiPriority="67"/>
-    <w:lsdException w:name="Medium Grid 2 Accent 2" w:uiPriority="68"/>
-    <w:lsdException w:name="Medium Grid 3 Accent 2" w:uiPriority="69"/>
-    <w:lsdException w:name="Dark List Accent 2" w:uiPriority="70"/>
-    <w:lsdException w:name="Colorful Shading Accent 2" w:uiPriority="71"/>
-    <w:lsdException w:name="Colorful List Accent 2" w:uiPriority="72"/>
-    <w:lsdException w:name="Colorful Grid Accent 2" w:uiPriority="73"/>
-    <w:lsdException w:name="Light Shading Accent 3" w:uiPriority="60"/>
-    <w:lsdException w:name="Light List Accent 3" w:uiPriority="61"/>
-    <w:lsdException w:name="Light Grid Accent 3" w:uiPriority="62"/>
-    <w:lsdException w:name="Medium Shading 1 Accent 3" w:uiPriority="63"/>
-    <w:lsdException w:name="Medium Shading 2 Accent 3" w:uiPriority="64"/>
-    <w:lsdException w:name="Medium List 1 Accent 3" w:uiPriority="65"/>
-    <w:lsdException w:name="Medium List 2 Accent 3" w:uiPriority="66"/>
-    <w:lsdException w:name="Medium Grid 1 Accent 3" w:uiPriority="67"/>
-    <w:lsdException w:name="Medium Grid 2 Accent 3" w:uiPriority="68"/>
-    <w:lsdException w:name="Medium Grid 3 Accent 3" w:uiPriority="69"/>
-    <w:lsdException w:name="Dark List Accent 3" w:uiPriority="70"/>
-    <w:lsdException w:name="Colorful Shading Accent 3" w:uiPriority="71"/>
-    <w:lsdException w:name="Colorful List Accent 3" w:uiPriority="72"/>
-    <w:lsdException w:name="Colorful Grid Accent 3" w:uiPriority="73"/>
-    <w:lsdException w:name="Light Shading Accent 4" w:uiPriority="60"/>
-    <w:lsdException w:name="Light List Accent 4" w:uiPriority="61"/>
-    <w:lsdException w:name="Light Grid Accent 4" w:uiPriority="62"/>
-    <w:lsdException w:name="Medium Shading 1 Accent 4" w:uiPriority="63"/>
-    <w:lsdException w:name="Medium Shading 2 Accent 4" w:uiPriority="64"/>
-    <w:lsdException w:name="Medium List 1 Accent 4" w:uiPriority="65"/>
-    <w:lsdException w:name="Medium List 2 Accent 4" w:uiPriority="66"/>
-    <w:lsdException w:name="Medium Grid 1 Accent 4" w:uiPriority="67"/>
-    <w:lsdException w:name="Medium Grid 2 Accent 4" w:uiPriority="68"/>
-    <w:lsdException w:name="Medium Grid 3 Accent 4" w:uiPriority="69"/>
-    <w:lsdException w:name="Dark List Accent 4" w:uiPriority="70"/>
-    <w:lsdException w:name="Colorful Shading Accent 4" w:uiPriority="71"/>
-    <w:lsdException w:name="Colorful List Accent 4" w:uiPriority="72"/>
-    <w:lsdException w:name="Colorful Grid Accent 4" w:uiPriority="73"/>
-    <w:lsdException w:name="Light Shading Accent 5" w:uiPriority="60"/>
-    <w:lsdException w:name="Light List Accent 5" w:uiPriority="61"/>
-    <w:lsdException w:name="Light Grid Accent 5" w:uiPriority="62"/>
-    <w:lsdException w:name="Medium Shading 1 Accent 5" w:uiPriority="63"/>
-    <w:lsdException w:name="Medium Shading 2 Accent 5" w:uiPriority="64"/>
-    <w:lsdException w:name="Medium List 1 Accent 5" w:uiPriority="65"/>
-    <w:lsdException w:name="Medium List 2 Accent 5" w:uiPriority="66"/>
-    <w:lsdException w:name="Medium Grid 1 Accent 5" w:uiPriority="67"/>
-    <w:lsdException w:name="Medium Grid 2 Accent 5" w:uiPriority="68"/>
-    <w:lsdException w:name="Medium Grid 3 Accent 5" w:uiPriority="69"/>
-    <w:lsdException w:name="Dark List Accent 5" w:uiPriority="70"/>
-    <w:lsdException w:name="Colorful Shading Accent 5" w:uiPriority="71"/>
-    <w:lsdException w:name="Colorful List Accent 5" w:uiPriority="72"/>
-    <w:lsdException w:name="Colorful Grid Accent 5" w:uiPriority="73"/>
-    <w:lsdException w:name="Light Shading Accent 6" w:uiPriority="60"/>
-    <w:lsdException w:name="Light List Accent 6" w:uiPriority="61"/>
-    <w:lsdException w:name="Light Grid Accent 6" w:uiPriority="62"/>
-    <w:lsdException w:name="Medium Shading 1 Accent 6" w:uiPriority="63"/>
-    <w:lsdException w:name="Medium Shading 2 Accent 6" w:uiPriority="64"/>
-    <w:lsdException w:name="Medium List 1 Accent 6" w:uiPriority="65"/>
-    <w:lsdException w:name="Medium List 2 Accent 6" w:uiPriority="66"/>
-    <w:lsdException w:name="Medium Grid 1 Accent 6" w:uiPriority="67"/>
-    <w:lsdException w:name="Medium Grid 2 Accent 6" w:uiPriority="68"/>
-    <w:lsdException w:name="Medium Grid 3 Accent 6" w:uiPriority="69"/>
-    <w:lsdException w:name="Dark List Accent 6" w:uiPriority="70"/>
-    <w:lsdException w:name="Colorful Shading Accent 6" w:uiPriority="71"/>
-    <w:lsdException w:name="Colorful List Accent 6" w:uiPriority="72"/>
-    <w:lsdException w:name="Colorful Grid Accent 6" w:uiPriority="73"/>
-    <w:lsdException w:name="Subtle Emphasis" w:uiPriority="19" w:qFormat="1"/>
-    <w:lsdException w:name="Intense Emphasis" w:uiPriority="21" w:qFormat="1"/>
-    <w:lsdException w:name="Subtle Reference" w:uiPriority="31" w:qFormat="1"/>
-    <w:lsdException w:name="Intense Reference" w:uiPriority="32" w:qFormat="1"/>
-    <w:lsdException w:name="Book Title" w:uiPriority="33" w:qFormat="1"/>
-    <w:lsdException w:name="Bibliography" w:semiHidden="1" w:uiPriority="37" w:unhideWhenUsed="1"/>
-    <w:lsdException w:name="TOC Heading" w:semiHidden="1" w:uiPriority="39" w:unhideWhenUsed="1" w:qFormat="1"/>
-    <w:lsdException w:name="Plain Table 1" w:uiPriority="41"/>
-    <w:lsdException w:name="Plain Table 2" w:uiPriority="42"/>
-    <w:lsdException w:name="Plain Table 3" w:uiPriority="43"/>
-    <w:lsdException w:name="Plain Table 4" w:uiPriority="44"/>
-    <w:lsdException w:name="Plain Table 5" w:uiPriority="45"/>
-    <w:lsdException w:name="Grid Table Light" w:uiPriority="40"/>
-    <w:lsdException w:name="Grid Table 1 Light" w:uiPriority="46"/>
-    <w:lsdException w:name="Grid Table 2" w:uiPriority="47"/>
-    <w:lsdException w:name="Grid Table 3" w:uiPriority="48"/>
-    <w:lsdException w:name="Grid Table 4" w:uiPriority="49"/>
-    <w:lsdException w:name="Grid Table 5 Dark" w:uiPriority="50"/>
-    <w:lsdException w:name="Grid Table 6 Colorful" w:uiPriority="51"/>
-    <w:lsdException w:name="Grid Table 7 Colorful" w:uiPriority="52"/>
-    <w:lsdException w:name="Grid Table 1 Light Accent 1" w:uiPriority="46"/>
-    <w:lsdException w:name="Grid Table 2 Accent 1" w:uiPriority="47"/>
-    <w:lsdException w:name="Grid Table 3 Accent 1" w:uiPriority="48"/>
-    <w:lsdException w:name="Grid Table 4 Accent 1" w:uiPriority="49"/>
-    <w:lsdException w:name="Grid Table 5 Dark Accent 1" w:uiPriority="50"/>
-    <w:lsdException w:name="Grid Table 6 Colorful Accent 1" w:uiPriority="51"/>
-    <w:lsdException w:name="Grid Table 7 Colorful Accent 1" w:uiPriority="52"/>
-    <w:lsdException w:name="Grid Table 1 Light Accent 2" w:uiPriority="46"/>
-    <w:lsdException w:name="Grid Table 2 Accent 2" w:uiPriority="47"/>
-    <w:lsdException w:name="Grid Table 3 Accent 2" w:uiPriority="48"/>
-    <w:lsdException w:name="Grid Table 4 Accent 2" w:uiPriority="49"/>
-    <w:lsdException w:name="Grid Table 5 Dark Accent 2" w:uiPriority="50"/>
-    <w:lsdException w:name="Grid Table 6 Colorful Accent 2" w:uiPriority="51"/>
-    <w:lsdException w:name="Grid Table 7 Colorful Accent 2" w:uiPriority="52"/>
-    <w:lsdException w:name="Grid Table 1 Light Accent 3" w:uiPriority="46"/>
-    <w:lsdException w:name="Grid Table 2 Accent 3" w:uiPriority="47"/>
-    <w:lsdException w:name="Grid Table 3 Accent 3" w:uiPriority="48"/>
-    <w:lsdException w:name="Grid Table 4 Accent 3" w:uiPriority="49"/>
-    <w:lsdException w:name="Grid Table 5 Dark Accent 3" w:uiPriority="50"/>
-    <w:lsdException w:name="Grid Table 6 Colorful Accent 3" w:uiPriority="51"/>
-    <w:lsdException w:name="Grid Table 7 Colorful Accent 3" w:uiPriority="52"/>
-    <w:lsdException w:name="Grid Table 1 Light Accent 4" w:uiPriority="46"/>
-    <w:lsdException w:name="Grid Table 2 Accent 4" w:uiPriority="47"/>
-    <w:lsdException w:name="Grid Table 3 Accent 4" w:uiPriority="48"/>
-    <w:lsdException w:name="Grid Table 4 Accent 4" w:uiPriority="49"/>
-    <w:lsdException w:name="Grid Table 5 Dark Accent 4" w:uiPriority="50"/>
-    <w:lsdException w:name="Grid Table 6 Colorful Accent 4" w:uiPriority="51"/>
-    <w:lsdException w:name="Grid Table 7 Colorful Accent 4" w:uiPriority="52"/>
-    <w:lsdException w:name="Grid Table 1 Light Accent 5" w:uiPriority="46"/>
-    <w:lsdException w:name="Grid Table 2 Accent 5" w:uiPriority="47"/>
-    <w:lsdException w:name="Grid Table 3 Accent 5" w:uiPriority="48"/>
-    <w:lsdException w:name="Grid Table 4 Accent 5" w:uiPriority="49"/>
-    <w:lsdException w:name="Grid Table 5 Dark Accent 5" w:uiPriority="50"/>
-    <w:lsdException w:name="Grid Table 6 Colorful Accent 5" w:uiPriority="51"/>
-    <w:lsdException w:name="Grid Table 7 Colorful Accent 5" w:uiPriority="52"/>
-    <w:lsdException w:name="Grid Table 1 Light Accent 6" w:uiPriority="46"/>
-    <w:lsdException w:name="Grid Table 2 Accent 6" w:uiPriority="47"/>
-    <w:lsdException w:name="Grid Table 3 Accent 6" w:uiPriority="48"/>
-    <w:lsdException w:name="Grid Table 4 Accent 6" w:uiPriority="49"/>
-    <w:lsdException w:name="Grid Table 5 Dark Accent 6" w:uiPriority="50"/>
-    <w:lsdException w:name="Grid Table 6 Colorful Accent 6" w:uiPriority="51"/>
-    <w:lsdException w:name="Grid Table 7 Colorful Accent 6" w:uiPriority="52"/>
-    <w:lsdException w:name="List Table 1 Light" w:uiPriority="46"/>
-    <w:lsdException w:name="List Table 2" w:uiPriority="47"/>
-    <w:lsdException w:name="List Table 3" w:uiPriority="48"/>
-    <w:lsdException w:name="List Table 4" w:uiPriority="49"/>
-    <w:lsdException w:name="List Table 5 Dark" w:uiPriority="50"/>
-    <w:lsdException w:name="List Table 6 Colorful" w:uiPriority="51"/>
-    <w:lsdException w:name="List Table 7 Colorful" w:uiPriority="52"/>
-    <w:lsdException w:name="List Table 1 Light Accent 1" w:uiPriority="46"/>
-    <w:lsdException w:name="List Table 2 Accent 1" w:uiPriority="47"/>
-    <w:lsdException w:name="List Table 3 Accent 1" w:uiPriority="48"/>
-    <w:lsdException w:name="List Table 4 Accent 1" w:uiPriority="49"/>
-    <w:lsdException w:name="List Table 5 Dark Accent 1" w:uiPriority="50"/>
-    <w:lsdException w:name="List Table 6 Colorful Accent 1" w:uiPriority="51"/>
-    <w:lsdException w:name="List Table 7 Colorful Accent 1" w:uiPriority="52"/>
-    <w:lsdException w:name="List Table 1 Light Accent 2" w:uiPriority="46"/>
-    <w:lsdException w:name="List Table 2 Accent 2" w:uiPriority="47"/>
-    <w:lsdException w:name="List Table 3 Accent 2" w:uiPriority="48"/>
-    <w:lsdException w:name="List Table 4 Accent 2" w:uiPriority="49"/>
-    <w:lsdException w:name="List Table 5 Dark Accent 2" w:uiPriority="50"/>
-    <w:lsdException w:name="List Table 6 Colorful Accent 2" w:uiPriority="51"/>
-    <w:lsdException w:name="List Table 7 Colorful Accent 2" w:uiPriority="52"/>
-    <w:lsdException w:name="List Table 1 Light Accent 3" w:uiPriority="46"/>
-    <w:lsdException w:name="List Table 2 Accent 3" w:uiPriority="47"/>
-    <w:lsdException w:name="List Table 3 Accent 3" w:uiPriority="48"/>
-    <w:lsdException w:name="List Table 4 Accent 3" w:uiPriority="49"/>
-    <w:lsdException w:name="List Table 5 Dark Accent 3" w:uiPriority="50"/>
-    <w:lsdException w:name="List Table 6 Colorful Accent 3" w:uiPriority="51"/>
-    <w:lsdException w:name="List Table 7 Colorful Accent 3" w:uiPriority="52"/>
-    <w:lsdException w:name="List Table 1 Light Accent 4" w:uiPriority="46"/>
-    <w:lsdException w:name="List Table 2 Accent 4" w:uiPriority="47"/>
-    <w:lsdException w:name="List Table 3 Accent 4" w:uiPriority="48"/>
-    <w:lsdException w:name="List Table 4 Accent 4" w:uiPriority="49"/>
-    <w:lsdException w:name="List Table 5 Dark Accent 4" w:uiPriority="50"/>
-    <w:lsdException w:name="List Table 6 Colorful Accent 4" w:uiPriority="51"/>
-    <w:lsdException w:name="List Table 7 Colorful Accent 4" w:uiPriority="52"/>
-    <w:lsdException w:name="List Table 1 Light Accent 5" w:uiPriority="46"/>
-    <w:lsdException w:name="List Table 2 Accent 5" w:uiPriority="47"/>
-    <w:lsdException w:name="List Table 3 Accent 5" w:uiPriority="48"/>
-    <w:lsdException w:name="List Table 4 Accent 5" w:uiPriority="49"/>
-    <w:lsdException w:name="List Table 5 Dark Accent 5" w:uiPriority="50"/>
-    <w:lsdException w:name="List Table 6 Colorful Accent 5" w:uiPriority="51"/>
-    <w:lsdException w:name="List Table 7 Colorful Accent 5" w:uiPriority="52"/>
-    <w:lsdException w:name="List Table 1 Light Accent 6" w:uiPriority="46"/>
-    <w:lsdException w:name="List Table 2 Accent 6" w:uiPriority="47"/>
-    <w:lsdException w:name="List Table 3 Accent 6" w:uiPriority="48"/>
-    <w:lsdException w:name="List Table 4 Accent 6" w:uiPriority="49"/>
-    <w:lsdException w:name="List Table 5 Dark Accent 6" w:uiPriority="50"/>
-    <w:lsdException w:name="List Table 6 Colorful Accent 6" w:uiPriority="51"/>
-    <w:lsdException w:name="List Table 7 Colorful Accent 6" w:uiPriority="52"/>
-  </w:latentStyles>
-  <w:style w:type="paragraph" w:default="1" w:styleId="Normal">
-    <w:name w:val="Normal"/>
-    <w:qFormat/>
-  </w:style>
-  <w:style w:type="character" w:default="1" w:styleId="DefaultParagraphFont">
-    <w:name w:val="Default Paragraph Font"/>
-    <w:uiPriority w:val="1"/>
-    <w:semiHidden/>
-    <w:unhideWhenUsed/>
-  </w:style>
-  <w:style w:type="table" w:default="1" w:styleId="TableNormal">
-    <w:name w:val="Normal Table"/>
-    <w:uiPriority w:val="99"/>
-    <w:semiHidden/>
-    <w:unhideWhenUsed/>
-    <w:tblPr>
-      <w:tblInd w:w="0" w:type="dxa"/>
-      <w:tblCellMar>
-        <w:top w:w="0" w:type="dxa"/>
-        <w:left w:w="108" w:type="dxa"/>
-        <w:bottom w:w="0" w:type="dxa"/>
-        <w:right w:w="108" w:type="dxa"/>
-      </w:tblCellMar>
-    </w:tblPr>
-  </w:style>
-  <w:style w:type="numbering" w:default="1" w:styleId="NoList">
-    <w:name w:val="No List"/>
-    <w:uiPriority w:val="99"/>
-    <w:semiHidden/>
-    <w:unhideWhenUsed/>
-  </w:style>
-  <w:style w:type="paragraph" w:customStyle="1" w:styleId="D21354A48DCAC145AFCF1355B81D8F27">
-    <w:name w:val="D21354A48DCAC145AFCF1355B81D8F27"/>
-    <w:rsid w:val="001A271B"/>
-  </w:style>
-  <w:style w:type="paragraph" w:customStyle="1" w:styleId="D2E0FAA028EBA846B84D548E21BFF3CA">
-    <w:name w:val="D2E0FAA028EBA846B84D548E21BFF3CA"/>
-    <w:rsid w:val="001A271B"/>
-  </w:style>
-  <w:style w:type="paragraph" w:customStyle="1" w:styleId="70E8A79D742F4040A8D6D67181454DFB">
-    <w:name w:val="70E8A79D742F4040A8D6D67181454DFB"/>
-    <w:rsid w:val="001A271B"/>
-  </w:style>
-  <w:style w:type="paragraph" w:customStyle="1" w:styleId="394F20F385356F4FB7D8E75FB7E64B19">
-    <w:name w:val="394F20F385356F4FB7D8E75FB7E64B19"/>
-    <w:rsid w:val="001A271B"/>
-  </w:style>
-  <w:style w:type="paragraph" w:customStyle="1" w:styleId="377897140C41294582A4E5FBF0399668">
-    <w:name w:val="377897140C41294582A4E5FBF0399668"/>
-    <w:rsid w:val="001A271B"/>
-  </w:style>
-  <w:style w:type="paragraph" w:customStyle="1" w:styleId="932CEFFF1B579841B8AD136B726FB0B1">
-    <w:name w:val="932CEFFF1B579841B8AD136B726FB0B1"/>
-    <w:rsid w:val="001A271B"/>
-  </w:style>
-  <w:style w:type="paragraph" w:customStyle="1" w:styleId="D35704F9CBFCDA4E8623E7034D78EFD8">
-    <w:name w:val="D35704F9CBFCDA4E8623E7034D78EFD8"/>
-    <w:rsid w:val="001A271B"/>
-  </w:style>
-  <w:style w:type="paragraph" w:customStyle="1" w:styleId="9575D7867117E6418C20EA72E8FA5CD3">
-    <w:name w:val="9575D7867117E6418C20EA72E8FA5CD3"/>
-    <w:rsid w:val="001A271B"/>
-  </w:style>
-  <w:style w:type="paragraph" w:customStyle="1" w:styleId="521B6B6D2BE0BC4F80DC5D56F8D70F6D">
-    <w:name w:val="521B6B6D2BE0BC4F80DC5D56F8D70F6D"/>
-    <w:rsid w:val="001A271B"/>
-  </w:style>
-  <w:style w:type="paragraph" w:customStyle="1" w:styleId="2C07255B2A60E440A9D4522E6E770FCE">
-    <w:name w:val="2C07255B2A60E440A9D4522E6E770FCE"/>
-    <w:rsid w:val="001A271B"/>
-  </w:style>
-  <w:style w:type="paragraph" w:customStyle="1" w:styleId="D33A1D9ADFA0AB499738896B1560EF07">
-    <w:name w:val="D33A1D9ADFA0AB499738896B1560EF07"/>
-    <w:rsid w:val="001A271B"/>
-  </w:style>
-  <w:style w:type="paragraph" w:customStyle="1" w:styleId="83872B6F1B0158469EE6926219085963">
-    <w:name w:val="83872B6F1B0158469EE6926219085963"/>
-    <w:rsid w:val="001A271B"/>
-  </w:style>
-</w:styles>
-</file>
-
-<file path=word/glossary/webSettings.xml><?xml version="1.0" encoding="utf-8"?>
-<w:webSettings xmlns:mc="http://schemas.openxmlformats.org/markup-compatibility/2006" xmlns:r="http://schemas.openxmlformats.org/officeDocument/2006/relationships" xmlns:w="http://schemas.openxmlformats.org/wordprocessingml/2006/main" xmlns:w14="http://schemas.microsoft.com/office/word/2010/wordml" xmlns:w15="http://schemas.microsoft.com/office/word/2012/wordml" mc:Ignorable="w14 w15">
-  <w:allowPNG/>
-  <w:doNotSaveAsSingleFile/>
-  <w:pixelsPerInch w:val="96"/>
-</w:webSettings>
-</file>
-
 <file path=word/theme/theme1.xml><?xml version="1.0" encoding="utf-8"?>
 <a:theme xmlns:a="http://schemas.openxmlformats.org/drawingml/2006/main" name="Office Theme">
   <a:themeElements>
@@ -5801,7 +6405,7 @@
 </file>
 
 <file path=customXml/itemProps1.xml><?xml version="1.0" encoding="utf-8"?>
-<ds:datastoreItem xmlns:ds="http://schemas.openxmlformats.org/officeDocument/2006/customXml" ds:itemID="{8F13E543-1C8F-A24E-8396-669AC7F494C3}">
+<ds:datastoreItem xmlns:ds="http://schemas.openxmlformats.org/officeDocument/2006/customXml" ds:itemID="{90B439D2-6C0C-0E47-BEE6-1AC0BE24D94D}">
   <ds:schemaRefs>
     <ds:schemaRef ds:uri="http://schemas.openxmlformats.org/officeDocument/2006/bibliography"/>
   </ds:schemaRefs>

</xml_diff>